<commit_message>
Programacion movil y Big Data entregados
</commit_message>
<xml_diff>
--- a/Asignaturas 2/Programación Multimedia y Dispositivos Móviles/UD1/Tarea1/Muñoz_de_la_Sierra_Alejandro_Programacion_Multimedia_UD1_Tarea1.docx
+++ b/Asignaturas 2/Programación Multimedia y Dispositivos Móviles/UD1/Tarea1/Muñoz_de_la_Sierra_Alejandro_Programacion_Multimedia_UD1_Tarea1.docx
@@ -40,6 +40,8 @@
                 <w:lang w:val="es-ES"/>
               </w:rPr>
             </w:pPr>
+            <w:bookmarkStart w:id="0" w:name="_Hlk211402313"/>
+            <w:bookmarkEnd w:id="0"/>
             <w:r>
               <w:rPr>
                 <w:lang w:val="es-ES"/>
@@ -541,8 +543,147 @@
           <w:szCs w:val="28"/>
           <w:lang w:val="es-ES"/>
         </w:rPr>
-        <w:t>Hoy en día, cuando se trabaja constantemente con archivos, tener una forma simple, segura y desordenadamente práctica de compartir datos en la red es fundamental. No es raro que muchas empresas opten por los servidores FTP—esas herramientas que te permiten mover archivos entre diferentes dispositivos de una forma algo controlada—y en este caso decidimos lanzarnos a montar uno en Windows con FileZilla Server, una opción que, en la mayoría de los casos, se percibe como accesible y bastante completa en el mundo del software libre.</w:t>
+        <w:t xml:space="preserve">En esta tarea, vamos a sumergirnos en el ciclo de vida de una aplicación móvil, tomando como caso práctico AIDE – IDE </w:t>
       </w:r>
+      <w:proofErr w:type="spellStart"/>
+      <w:r>
+        <w:rPr>
+          <w:rFonts w:cstheme="minorHAnsi"/>
+          <w:szCs w:val="28"/>
+          <w:lang w:val="es-ES"/>
+        </w:rPr>
+        <w:t>for</w:t>
+      </w:r>
+      <w:proofErr w:type="spellEnd"/>
+      <w:r>
+        <w:rPr>
+          <w:rFonts w:cstheme="minorHAnsi"/>
+          <w:szCs w:val="28"/>
+          <w:lang w:val="es-ES"/>
+        </w:rPr>
+        <w:t xml:space="preserve"> Android. ¿Por qué esta app? Pues bien, resulta que está directamente ligada a lo que estudiamos: el desarrollo de apps para móviles.</w:t>
+      </w:r>
+    </w:p>
+    <w:p>
+      <w:pPr>
+        <w:rPr>
+          <w:rFonts w:cstheme="minorHAnsi"/>
+          <w:szCs w:val="28"/>
+          <w:lang w:val="es-ES"/>
+        </w:rPr>
+      </w:pPr>
+    </w:p>
+    <w:p>
+      <w:pPr>
+        <w:rPr>
+          <w:rFonts w:cstheme="minorHAnsi"/>
+          <w:szCs w:val="28"/>
+          <w:lang w:val="es-ES"/>
+        </w:rPr>
+      </w:pPr>
+      <w:r>
+        <w:rPr>
+          <w:rFonts w:cstheme="minorHAnsi"/>
+          <w:szCs w:val="28"/>
+          <w:lang w:val="es-ES"/>
+        </w:rPr>
+        <w:t>A través de esta práctica, no solo vamos a detallar las fases técnicas que atraviesa una app en un dispositivo Android, sino que también pensaremos un poco sobre la experiencia del usuario: desde el momento en que la instala y la usa a diario, hasta cuando la actualiza o, incluso, la elimina. Creo que así podemos entender tanto la parte funcional como la parte que siente el usuario.</w:t>
+      </w:r>
+    </w:p>
+    <w:p>
+      <w:pPr>
+        <w:rPr>
+          <w:rFonts w:cstheme="minorHAnsi"/>
+          <w:szCs w:val="28"/>
+          <w:lang w:val="es-ES"/>
+        </w:rPr>
+      </w:pPr>
+    </w:p>
+    <w:p>
+      <w:pPr>
+        <w:rPr>
+          <w:rFonts w:cstheme="minorHAnsi"/>
+          <w:szCs w:val="28"/>
+          <w:lang w:val="es-ES"/>
+        </w:rPr>
+      </w:pPr>
+    </w:p>
+    <w:p>
+      <w:pPr>
+        <w:jc w:val="center"/>
+        <w:rPr>
+          <w:rFonts w:cstheme="minorHAnsi"/>
+          <w:szCs w:val="28"/>
+          <w:lang w:val="es-ES"/>
+        </w:rPr>
+      </w:pPr>
+      <w:r>
+        <w:rPr>
+          <w:rFonts w:cstheme="minorHAnsi"/>
+          <w:noProof/>
+          <w:szCs w:val="28"/>
+          <w:lang w:val="es-ES"/>
+        </w:rPr>
+        <w:drawing>
+          <wp:inline distT="0" distB="0" distL="0" distR="0" wp14:anchorId="285B008D" wp14:editId="162B7B75">
+            <wp:extent cx="4666827" cy="2625090"/>
+            <wp:effectExtent l="19050" t="19050" r="19685" b="22860"/>
+            <wp:docPr id="1702772989" name="Imagen 12"/>
+            <wp:cNvGraphicFramePr>
+              <a:graphicFrameLocks xmlns:a="http://schemas.openxmlformats.org/drawingml/2006/main" noChangeAspect="1"/>
+            </wp:cNvGraphicFramePr>
+            <a:graphic xmlns:a="http://schemas.openxmlformats.org/drawingml/2006/main">
+              <a:graphicData uri="http://schemas.openxmlformats.org/drawingml/2006/picture">
+                <pic:pic xmlns:pic="http://schemas.openxmlformats.org/drawingml/2006/picture">
+                  <pic:nvPicPr>
+                    <pic:cNvPr id="0" name="Picture 11"/>
+                    <pic:cNvPicPr>
+                      <a:picLocks noChangeAspect="1" noChangeArrowheads="1"/>
+                    </pic:cNvPicPr>
+                  </pic:nvPicPr>
+                  <pic:blipFill>
+                    <a:blip r:embed="rId14" cstate="print">
+                      <a:extLst>
+                        <a:ext uri="{28A0092B-C50C-407E-A947-70E740481C1C}">
+                          <a14:useLocalDpi xmlns:a14="http://schemas.microsoft.com/office/drawing/2010/main" val="0"/>
+                        </a:ext>
+                      </a:extLst>
+                    </a:blip>
+                    <a:srcRect/>
+                    <a:stretch>
+                      <a:fillRect/>
+                    </a:stretch>
+                  </pic:blipFill>
+                  <pic:spPr bwMode="auto">
+                    <a:xfrm>
+                      <a:off x="0" y="0"/>
+                      <a:ext cx="4668014" cy="2625758"/>
+                    </a:xfrm>
+                    <a:prstGeom prst="rect">
+                      <a:avLst/>
+                    </a:prstGeom>
+                    <a:noFill/>
+                    <a:ln>
+                      <a:solidFill>
+                        <a:schemeClr val="accent1"/>
+                      </a:solidFill>
+                    </a:ln>
+                  </pic:spPr>
+                </pic:pic>
+              </a:graphicData>
+            </a:graphic>
+          </wp:inline>
+        </w:drawing>
+      </w:r>
+    </w:p>
+    <w:p>
+      <w:pPr>
+        <w:rPr>
+          <w:rFonts w:cstheme="minorHAnsi"/>
+          <w:szCs w:val="28"/>
+          <w:lang w:val="es-ES"/>
+        </w:rPr>
+      </w:pPr>
     </w:p>
     <w:p>
       <w:pPr>
@@ -582,6 +723,7 @@
         <w:rPr>
           <w:lang w:val="es-ES"/>
         </w:rPr>
+        <w:lastRenderedPageBreak/>
         <w:t>01</w:t>
       </w:r>
     </w:p>
@@ -603,8 +745,550 @@
           <w:szCs w:val="40"/>
           <w:lang w:val="es-ES"/>
         </w:rPr>
-        <w:t>Tabla comparativa de software para servidor FTP</w:t>
+        <w:t>Búsqueda en la tienda (Google Play)</w:t>
       </w:r>
+    </w:p>
+    <w:p>
+      <w:pPr>
+        <w:rPr>
+          <w:rFonts w:cstheme="minorHAnsi"/>
+          <w:szCs w:val="28"/>
+          <w:lang w:val="es-ES"/>
+        </w:rPr>
+      </w:pPr>
+    </w:p>
+    <w:p>
+      <w:pPr>
+        <w:rPr>
+          <w:rFonts w:cstheme="minorHAnsi"/>
+          <w:szCs w:val="28"/>
+          <w:lang w:val="es-ES"/>
+        </w:rPr>
+      </w:pPr>
+      <w:r>
+        <w:rPr>
+          <w:rFonts w:cstheme="minorHAnsi"/>
+          <w:szCs w:val="28"/>
+          <w:lang w:val="es-ES"/>
+        </w:rPr>
+        <w:t xml:space="preserve">El primer paso fue simple: abrir Google Play Store y buscar AIDE – IDE </w:t>
+      </w:r>
+      <w:proofErr w:type="spellStart"/>
+      <w:r>
+        <w:rPr>
+          <w:rFonts w:cstheme="minorHAnsi"/>
+          <w:szCs w:val="28"/>
+          <w:lang w:val="es-ES"/>
+        </w:rPr>
+        <w:t>for</w:t>
+      </w:r>
+      <w:proofErr w:type="spellEnd"/>
+      <w:r>
+        <w:rPr>
+          <w:rFonts w:cstheme="minorHAnsi"/>
+          <w:szCs w:val="28"/>
+          <w:lang w:val="es-ES"/>
+        </w:rPr>
+        <w:t xml:space="preserve"> Android. Al ver su ficha, saltó a la vista información importante: el nombre de quien la creó, lo que opinan otros usuarios, cuántas veces se ha descargado y una descripción de lo que hace.</w:t>
+      </w:r>
+    </w:p>
+    <w:p>
+      <w:pPr>
+        <w:rPr>
+          <w:rFonts w:cstheme="minorHAnsi"/>
+          <w:szCs w:val="28"/>
+          <w:lang w:val="es-ES"/>
+        </w:rPr>
+      </w:pPr>
+    </w:p>
+    <w:p>
+      <w:pPr>
+        <w:rPr>
+          <w:rFonts w:cstheme="minorHAnsi"/>
+          <w:szCs w:val="28"/>
+          <w:lang w:val="es-ES"/>
+        </w:rPr>
+      </w:pPr>
+      <w:r>
+        <w:rPr>
+          <w:rFonts w:cstheme="minorHAnsi"/>
+          <w:szCs w:val="28"/>
+          <w:lang w:val="es-ES"/>
+        </w:rPr>
+        <w:t>Me llamó la atención, sobre todo, que es como tener un entorno de desarrollo completo, que te deja programar en Java, C++ y más, ¡directamente desde el móvil!</w:t>
+      </w:r>
+    </w:p>
+    <w:p>
+      <w:pPr>
+        <w:rPr>
+          <w:rFonts w:cstheme="minorHAnsi"/>
+          <w:szCs w:val="28"/>
+          <w:lang w:val="es-ES"/>
+        </w:rPr>
+      </w:pPr>
+    </w:p>
+    <w:p>
+      <w:pPr>
+        <w:rPr>
+          <w:rFonts w:cstheme="minorHAnsi"/>
+          <w:szCs w:val="28"/>
+          <w:lang w:val="es-ES"/>
+        </w:rPr>
+      </w:pPr>
+      <w:r>
+        <w:rPr>
+          <w:rFonts w:cstheme="minorHAnsi"/>
+          <w:szCs w:val="28"/>
+          <w:lang w:val="es-ES"/>
+        </w:rPr>
+        <w:t>Esta fase me hizo pensar que la primera impresión que da una app es importantísima: la descripción, las fotos y los comentarios de la gente son clave para decidir si instalarla o no.</w:t>
+      </w:r>
+    </w:p>
+    <w:p>
+      <w:pPr>
+        <w:jc w:val="center"/>
+        <w:rPr>
+          <w:rFonts w:cstheme="minorHAnsi"/>
+          <w:szCs w:val="28"/>
+          <w:lang w:val="es-ES"/>
+        </w:rPr>
+      </w:pPr>
+      <w:r>
+        <w:rPr>
+          <w:rFonts w:cstheme="minorHAnsi"/>
+          <w:noProof/>
+          <w:szCs w:val="28"/>
+          <w:lang w:val="es-ES"/>
+        </w:rPr>
+        <w:drawing>
+          <wp:inline distT="0" distB="0" distL="0" distR="0" wp14:anchorId="171DD42F" wp14:editId="4B123FEE">
+            <wp:extent cx="1981459" cy="4407207"/>
+            <wp:effectExtent l="19050" t="19050" r="19050" b="12700"/>
+            <wp:docPr id="1464599875" name="Imagen 8"/>
+            <wp:cNvGraphicFramePr>
+              <a:graphicFrameLocks xmlns:a="http://schemas.openxmlformats.org/drawingml/2006/main" noChangeAspect="1"/>
+            </wp:cNvGraphicFramePr>
+            <a:graphic xmlns:a="http://schemas.openxmlformats.org/drawingml/2006/main">
+              <a:graphicData uri="http://schemas.openxmlformats.org/drawingml/2006/picture">
+                <pic:pic xmlns:pic="http://schemas.openxmlformats.org/drawingml/2006/picture">
+                  <pic:nvPicPr>
+                    <pic:cNvPr id="0" name="Picture 5"/>
+                    <pic:cNvPicPr>
+                      <a:picLocks noChangeAspect="1" noChangeArrowheads="1"/>
+                    </pic:cNvPicPr>
+                  </pic:nvPicPr>
+                  <pic:blipFill>
+                    <a:blip r:embed="rId15" cstate="print">
+                      <a:extLst>
+                        <a:ext uri="{28A0092B-C50C-407E-A947-70E740481C1C}">
+                          <a14:useLocalDpi xmlns:a14="http://schemas.microsoft.com/office/drawing/2010/main" val="0"/>
+                        </a:ext>
+                      </a:extLst>
+                    </a:blip>
+                    <a:srcRect/>
+                    <a:stretch>
+                      <a:fillRect/>
+                    </a:stretch>
+                  </pic:blipFill>
+                  <pic:spPr bwMode="auto">
+                    <a:xfrm>
+                      <a:off x="0" y="0"/>
+                      <a:ext cx="1985706" cy="4416652"/>
+                    </a:xfrm>
+                    <a:prstGeom prst="rect">
+                      <a:avLst/>
+                    </a:prstGeom>
+                    <a:noFill/>
+                    <a:ln>
+                      <a:solidFill>
+                        <a:schemeClr val="accent1"/>
+                      </a:solidFill>
+                    </a:ln>
+                  </pic:spPr>
+                </pic:pic>
+              </a:graphicData>
+            </a:graphic>
+          </wp:inline>
+        </w:drawing>
+      </w:r>
+      <w:r>
+        <w:rPr>
+          <w:rFonts w:cstheme="minorHAnsi"/>
+          <w:noProof/>
+          <w:szCs w:val="28"/>
+          <w:lang w:val="es-ES"/>
+        </w:rPr>
+        <w:t xml:space="preserve">           </w:t>
+      </w:r>
+      <w:r>
+        <w:rPr>
+          <w:rFonts w:cstheme="minorHAnsi"/>
+          <w:noProof/>
+          <w:szCs w:val="28"/>
+          <w:lang w:val="es-ES"/>
+        </w:rPr>
+        <w:drawing>
+          <wp:inline distT="0" distB="0" distL="0" distR="0" wp14:anchorId="3C304DA3" wp14:editId="39714FE1">
+            <wp:extent cx="1984029" cy="4412922"/>
+            <wp:effectExtent l="19050" t="19050" r="16510" b="26035"/>
+            <wp:docPr id="2061649452" name="Imagen 9"/>
+            <wp:cNvGraphicFramePr>
+              <a:graphicFrameLocks xmlns:a="http://schemas.openxmlformats.org/drawingml/2006/main" noChangeAspect="1"/>
+            </wp:cNvGraphicFramePr>
+            <a:graphic xmlns:a="http://schemas.openxmlformats.org/drawingml/2006/main">
+              <a:graphicData uri="http://schemas.openxmlformats.org/drawingml/2006/picture">
+                <pic:pic xmlns:pic="http://schemas.openxmlformats.org/drawingml/2006/picture">
+                  <pic:nvPicPr>
+                    <pic:cNvPr id="0" name="Picture 6"/>
+                    <pic:cNvPicPr>
+                      <a:picLocks noChangeAspect="1" noChangeArrowheads="1"/>
+                    </pic:cNvPicPr>
+                  </pic:nvPicPr>
+                  <pic:blipFill>
+                    <a:blip r:embed="rId16" cstate="print">
+                      <a:extLst>
+                        <a:ext uri="{28A0092B-C50C-407E-A947-70E740481C1C}">
+                          <a14:useLocalDpi xmlns:a14="http://schemas.microsoft.com/office/drawing/2010/main" val="0"/>
+                        </a:ext>
+                      </a:extLst>
+                    </a:blip>
+                    <a:srcRect/>
+                    <a:stretch>
+                      <a:fillRect/>
+                    </a:stretch>
+                  </pic:blipFill>
+                  <pic:spPr bwMode="auto">
+                    <a:xfrm>
+                      <a:off x="0" y="0"/>
+                      <a:ext cx="1992493" cy="4431748"/>
+                    </a:xfrm>
+                    <a:prstGeom prst="rect">
+                      <a:avLst/>
+                    </a:prstGeom>
+                    <a:noFill/>
+                    <a:ln>
+                      <a:solidFill>
+                        <a:schemeClr val="accent1"/>
+                      </a:solidFill>
+                    </a:ln>
+                  </pic:spPr>
+                </pic:pic>
+              </a:graphicData>
+            </a:graphic>
+          </wp:inline>
+        </w:drawing>
+      </w:r>
+    </w:p>
+    <w:p>
+      <w:pPr>
+        <w:rPr>
+          <w:rFonts w:cstheme="minorHAnsi"/>
+          <w:szCs w:val="28"/>
+          <w:lang w:val="es-ES"/>
+        </w:rPr>
+      </w:pPr>
+    </w:p>
+    <w:p>
+      <w:pPr>
+        <w:rPr>
+          <w:rFonts w:cstheme="minorHAnsi"/>
+          <w:szCs w:val="28"/>
+          <w:lang w:val="es-ES"/>
+        </w:rPr>
+      </w:pPr>
+      <w:r>
+        <w:rPr>
+          <w:rFonts w:cstheme="minorHAnsi"/>
+          <w:szCs w:val="28"/>
+          <w:lang w:val="es-ES"/>
+        </w:rPr>
+        <w:t xml:space="preserve">Buscamos </w:t>
+      </w:r>
+      <w:proofErr w:type="spellStart"/>
+      <w:r>
+        <w:rPr>
+          <w:rFonts w:cstheme="minorHAnsi"/>
+          <w:szCs w:val="28"/>
+          <w:lang w:val="es-ES"/>
+        </w:rPr>
+        <w:t>Code</w:t>
+      </w:r>
+      <w:proofErr w:type="spellEnd"/>
+      <w:r>
+        <w:rPr>
+          <w:rFonts w:cstheme="minorHAnsi"/>
+          <w:szCs w:val="28"/>
+          <w:lang w:val="es-ES"/>
+        </w:rPr>
+        <w:t xml:space="preserve"> Studio en Google </w:t>
+      </w:r>
+      <w:proofErr w:type="spellStart"/>
+      <w:r>
+        <w:rPr>
+          <w:rFonts w:cstheme="minorHAnsi"/>
+          <w:szCs w:val="28"/>
+          <w:lang w:val="es-ES"/>
+        </w:rPr>
+        <w:t>play</w:t>
+      </w:r>
+      <w:proofErr w:type="spellEnd"/>
+      <w:r>
+        <w:rPr>
+          <w:rFonts w:cstheme="minorHAnsi"/>
+          <w:szCs w:val="28"/>
+          <w:lang w:val="es-ES"/>
+        </w:rPr>
+        <w:t>:</w:t>
+      </w:r>
+    </w:p>
+    <w:p>
+      <w:pPr>
+        <w:rPr>
+          <w:rFonts w:cstheme="minorHAnsi"/>
+          <w:szCs w:val="28"/>
+          <w:lang w:val="es-ES"/>
+        </w:rPr>
+      </w:pPr>
+    </w:p>
+    <w:p>
+      <w:pPr>
+        <w:rPr>
+          <w:rFonts w:cstheme="minorHAnsi"/>
+          <w:szCs w:val="28"/>
+          <w:lang w:val="es-ES"/>
+        </w:rPr>
+      </w:pPr>
+    </w:p>
+    <w:p>
+      <w:pPr>
+        <w:rPr>
+          <w:rFonts w:cstheme="minorHAnsi"/>
+          <w:szCs w:val="28"/>
+          <w:lang w:val="es-ES"/>
+        </w:rPr>
+      </w:pPr>
+    </w:p>
+    <w:p>
+      <w:pPr>
+        <w:jc w:val="center"/>
+        <w:rPr>
+          <w:rFonts w:cstheme="minorHAnsi"/>
+          <w:szCs w:val="28"/>
+          <w:lang w:val="es-ES"/>
+        </w:rPr>
+      </w:pPr>
+      <w:r>
+        <w:rPr>
+          <w:rFonts w:cstheme="minorHAnsi"/>
+          <w:noProof/>
+          <w:szCs w:val="28"/>
+          <w:lang w:val="es-ES"/>
+        </w:rPr>
+        <w:drawing>
+          <wp:inline distT="0" distB="0" distL="0" distR="0" wp14:anchorId="2776A542" wp14:editId="5BA07F50">
+            <wp:extent cx="2566800" cy="5709600"/>
+            <wp:effectExtent l="19050" t="19050" r="24130" b="24765"/>
+            <wp:docPr id="425348850" name="Imagen 10"/>
+            <wp:cNvGraphicFramePr>
+              <a:graphicFrameLocks xmlns:a="http://schemas.openxmlformats.org/drawingml/2006/main" noChangeAspect="1"/>
+            </wp:cNvGraphicFramePr>
+            <a:graphic xmlns:a="http://schemas.openxmlformats.org/drawingml/2006/main">
+              <a:graphicData uri="http://schemas.openxmlformats.org/drawingml/2006/picture">
+                <pic:pic xmlns:pic="http://schemas.openxmlformats.org/drawingml/2006/picture">
+                  <pic:nvPicPr>
+                    <pic:cNvPr id="0" name="Picture 7"/>
+                    <pic:cNvPicPr>
+                      <a:picLocks noChangeAspect="1" noChangeArrowheads="1"/>
+                    </pic:cNvPicPr>
+                  </pic:nvPicPr>
+                  <pic:blipFill>
+                    <a:blip r:embed="rId17">
+                      <a:extLst>
+                        <a:ext uri="{28A0092B-C50C-407E-A947-70E740481C1C}">
+                          <a14:useLocalDpi xmlns:a14="http://schemas.microsoft.com/office/drawing/2010/main" val="0"/>
+                        </a:ext>
+                      </a:extLst>
+                    </a:blip>
+                    <a:srcRect/>
+                    <a:stretch>
+                      <a:fillRect/>
+                    </a:stretch>
+                  </pic:blipFill>
+                  <pic:spPr bwMode="auto">
+                    <a:xfrm>
+                      <a:off x="0" y="0"/>
+                      <a:ext cx="2566800" cy="5709600"/>
+                    </a:xfrm>
+                    <a:prstGeom prst="rect">
+                      <a:avLst/>
+                    </a:prstGeom>
+                    <a:noFill/>
+                    <a:ln>
+                      <a:solidFill>
+                        <a:schemeClr val="accent1"/>
+                      </a:solidFill>
+                    </a:ln>
+                  </pic:spPr>
+                </pic:pic>
+              </a:graphicData>
+            </a:graphic>
+          </wp:inline>
+        </w:drawing>
+      </w:r>
+      <w:r>
+        <w:rPr>
+          <w:rFonts w:cstheme="minorHAnsi"/>
+          <w:noProof/>
+          <w:szCs w:val="28"/>
+          <w:lang w:val="es-ES"/>
+        </w:rPr>
+        <w:t xml:space="preserve">            </w:t>
+      </w:r>
+      <w:r>
+        <w:rPr>
+          <w:rFonts w:cstheme="minorHAnsi"/>
+          <w:noProof/>
+          <w:szCs w:val="28"/>
+          <w:lang w:val="es-ES"/>
+        </w:rPr>
+        <w:drawing>
+          <wp:inline distT="0" distB="0" distL="0" distR="0" wp14:anchorId="61662461" wp14:editId="3740F448">
+            <wp:extent cx="2566800" cy="5709600"/>
+            <wp:effectExtent l="19050" t="19050" r="24130" b="24765"/>
+            <wp:docPr id="1811055833" name="Imagen 11"/>
+            <wp:cNvGraphicFramePr>
+              <a:graphicFrameLocks xmlns:a="http://schemas.openxmlformats.org/drawingml/2006/main" noChangeAspect="1"/>
+            </wp:cNvGraphicFramePr>
+            <a:graphic xmlns:a="http://schemas.openxmlformats.org/drawingml/2006/main">
+              <a:graphicData uri="http://schemas.openxmlformats.org/drawingml/2006/picture">
+                <pic:pic xmlns:pic="http://schemas.openxmlformats.org/drawingml/2006/picture">
+                  <pic:nvPicPr>
+                    <pic:cNvPr id="0" name="Picture 8"/>
+                    <pic:cNvPicPr>
+                      <a:picLocks noChangeAspect="1" noChangeArrowheads="1"/>
+                    </pic:cNvPicPr>
+                  </pic:nvPicPr>
+                  <pic:blipFill>
+                    <a:blip r:embed="rId18">
+                      <a:extLst>
+                        <a:ext uri="{28A0092B-C50C-407E-A947-70E740481C1C}">
+                          <a14:useLocalDpi xmlns:a14="http://schemas.microsoft.com/office/drawing/2010/main" val="0"/>
+                        </a:ext>
+                      </a:extLst>
+                    </a:blip>
+                    <a:srcRect/>
+                    <a:stretch>
+                      <a:fillRect/>
+                    </a:stretch>
+                  </pic:blipFill>
+                  <pic:spPr bwMode="auto">
+                    <a:xfrm>
+                      <a:off x="0" y="0"/>
+                      <a:ext cx="2566800" cy="5709600"/>
+                    </a:xfrm>
+                    <a:prstGeom prst="rect">
+                      <a:avLst/>
+                    </a:prstGeom>
+                    <a:noFill/>
+                    <a:ln>
+                      <a:solidFill>
+                        <a:schemeClr val="accent1"/>
+                      </a:solidFill>
+                    </a:ln>
+                  </pic:spPr>
+                </pic:pic>
+              </a:graphicData>
+            </a:graphic>
+          </wp:inline>
+        </w:drawing>
+      </w:r>
+    </w:p>
+    <w:p>
+      <w:pPr>
+        <w:rPr>
+          <w:rFonts w:cstheme="minorHAnsi"/>
+          <w:szCs w:val="28"/>
+          <w:lang w:val="es-ES"/>
+        </w:rPr>
+      </w:pPr>
+    </w:p>
+    <w:p>
+      <w:pPr>
+        <w:rPr>
+          <w:rFonts w:cstheme="minorHAnsi"/>
+          <w:szCs w:val="28"/>
+          <w:lang w:val="es-ES"/>
+        </w:rPr>
+      </w:pPr>
+    </w:p>
+    <w:p>
+      <w:pPr>
+        <w:rPr>
+          <w:rFonts w:cstheme="minorHAnsi"/>
+          <w:szCs w:val="28"/>
+          <w:lang w:val="es-ES"/>
+        </w:rPr>
+      </w:pPr>
+    </w:p>
+    <w:p>
+      <w:pPr>
+        <w:rPr>
+          <w:rFonts w:cstheme="minorHAnsi"/>
+          <w:szCs w:val="28"/>
+          <w:lang w:val="es-ES"/>
+        </w:rPr>
+      </w:pPr>
+    </w:p>
+    <w:p>
+      <w:pPr>
+        <w:rPr>
+          <w:rFonts w:cstheme="minorHAnsi"/>
+          <w:szCs w:val="28"/>
+          <w:lang w:val="es-ES"/>
+        </w:rPr>
+      </w:pPr>
+    </w:p>
+    <w:p>
+      <w:pPr>
+        <w:rPr>
+          <w:rFonts w:cstheme="minorHAnsi"/>
+          <w:szCs w:val="28"/>
+          <w:lang w:val="es-ES"/>
+        </w:rPr>
+      </w:pPr>
+    </w:p>
+    <w:p>
+      <w:pPr>
+        <w:rPr>
+          <w:rFonts w:cstheme="minorHAnsi"/>
+          <w:szCs w:val="28"/>
+          <w:lang w:val="es-ES"/>
+        </w:rPr>
+      </w:pPr>
+    </w:p>
+    <w:p>
+      <w:pPr>
+        <w:pStyle w:val="Ttulo1"/>
+        <w:rPr>
+          <w:lang w:val="es-ES"/>
+        </w:rPr>
+      </w:pPr>
+      <w:r>
+        <w:rPr>
+          <w:lang w:val="es-ES"/>
+        </w:rPr>
+        <w:lastRenderedPageBreak/>
+        <w:t>02</w:t>
+      </w:r>
+    </w:p>
+    <w:p>
+      <w:pPr>
+        <w:rPr>
+          <w:rFonts w:cstheme="minorHAnsi"/>
+          <w:szCs w:val="28"/>
+          <w:lang w:val="es-ES"/>
+        </w:rPr>
+      </w:pPr>
       <w:r>
         <w:rPr>
           <w:rFonts w:asciiTheme="majorHAnsi" w:eastAsiaTheme="majorEastAsia" w:hAnsiTheme="majorHAnsi" w:cstheme="majorBidi"/>
@@ -615,7 +1299,7 @@
           <w:szCs w:val="40"/>
           <w:lang w:val="es-ES"/>
         </w:rPr>
-        <w:t xml:space="preserve"> y eleccion según sistema</w:t>
+        <w:t>Instalación</w:t>
       </w:r>
     </w:p>
     <w:p>
@@ -635,22 +1319,13 @@
           <w:lang w:val="es-ES"/>
         </w:rPr>
       </w:pPr>
-    </w:p>
-    <w:p>
-      <w:pPr>
-        <w:rPr>
-          <w:rFonts w:cstheme="minorHAnsi"/>
-          <w:szCs w:val="28"/>
-          <w:lang w:val="es-ES"/>
-        </w:rPr>
-      </w:pPr>
       <w:r>
         <w:rPr>
           <w:rFonts w:cstheme="minorHAnsi"/>
           <w:szCs w:val="28"/>
           <w:lang w:val="es-ES"/>
         </w:rPr>
-        <w:t>Aquí vemos las características principales de los principales sistemas de ftp:</w:t>
+        <w:t>Después de pensarlo un poco, le di a Instalar. El sistema empezó a bajar la app y la instaló solo en el dispositivo. Durante este proceso, vi los permisos que pedía, algo que es muy importante en cualquier aplicación, y más si es para desarrollo, porque suelen necesitar acceso al almacenamiento y a los archivos.</w:t>
       </w:r>
     </w:p>
     <w:p>
@@ -670,6 +1345,166 @@
           <w:lang w:val="es-ES"/>
         </w:rPr>
       </w:pPr>
+      <w:r>
+        <w:rPr>
+          <w:rFonts w:cstheme="minorHAnsi"/>
+          <w:szCs w:val="28"/>
+          <w:lang w:val="es-ES"/>
+        </w:rPr>
+        <w:t>Me fijé en cómo el sistema operativo se encarga de todo: descarga, instalación y configuración inicial, permitiéndome usar la app en segundos.</w:t>
+      </w:r>
+    </w:p>
+    <w:p>
+      <w:pPr>
+        <w:rPr>
+          <w:rFonts w:cstheme="minorHAnsi"/>
+          <w:szCs w:val="28"/>
+          <w:lang w:val="es-ES"/>
+        </w:rPr>
+      </w:pPr>
+    </w:p>
+    <w:p>
+      <w:pPr>
+        <w:rPr>
+          <w:rFonts w:cstheme="minorHAnsi"/>
+          <w:szCs w:val="28"/>
+          <w:lang w:val="es-ES"/>
+        </w:rPr>
+      </w:pPr>
+    </w:p>
+    <w:p>
+      <w:pPr>
+        <w:jc w:val="center"/>
+        <w:rPr>
+          <w:rFonts w:cstheme="minorHAnsi"/>
+          <w:szCs w:val="28"/>
+          <w:lang w:val="es-ES"/>
+        </w:rPr>
+      </w:pPr>
+      <w:r>
+        <w:rPr>
+          <w:rFonts w:cstheme="minorHAnsi"/>
+          <w:noProof/>
+          <w:szCs w:val="28"/>
+          <w:lang w:val="es-ES"/>
+        </w:rPr>
+        <w:drawing>
+          <wp:inline distT="0" distB="0" distL="0" distR="0" wp14:anchorId="3BC92B09" wp14:editId="09F45936">
+            <wp:extent cx="2203200" cy="4896000"/>
+            <wp:effectExtent l="19050" t="19050" r="26035" b="19050"/>
+            <wp:docPr id="1767754572" name="Imagen 13"/>
+            <wp:cNvGraphicFramePr>
+              <a:graphicFrameLocks xmlns:a="http://schemas.openxmlformats.org/drawingml/2006/main" noChangeAspect="1"/>
+            </wp:cNvGraphicFramePr>
+            <a:graphic xmlns:a="http://schemas.openxmlformats.org/drawingml/2006/main">
+              <a:graphicData uri="http://schemas.openxmlformats.org/drawingml/2006/picture">
+                <pic:pic xmlns:pic="http://schemas.openxmlformats.org/drawingml/2006/picture">
+                  <pic:nvPicPr>
+                    <pic:cNvPr id="0" name="Picture 12"/>
+                    <pic:cNvPicPr>
+                      <a:picLocks noChangeAspect="1" noChangeArrowheads="1"/>
+                    </pic:cNvPicPr>
+                  </pic:nvPicPr>
+                  <pic:blipFill>
+                    <a:blip r:embed="rId19" cstate="print">
+                      <a:extLst>
+                        <a:ext uri="{28A0092B-C50C-407E-A947-70E740481C1C}">
+                          <a14:useLocalDpi xmlns:a14="http://schemas.microsoft.com/office/drawing/2010/main" val="0"/>
+                        </a:ext>
+                      </a:extLst>
+                    </a:blip>
+                    <a:srcRect/>
+                    <a:stretch>
+                      <a:fillRect/>
+                    </a:stretch>
+                  </pic:blipFill>
+                  <pic:spPr bwMode="auto">
+                    <a:xfrm>
+                      <a:off x="0" y="0"/>
+                      <a:ext cx="2203200" cy="4896000"/>
+                    </a:xfrm>
+                    <a:prstGeom prst="rect">
+                      <a:avLst/>
+                    </a:prstGeom>
+                    <a:noFill/>
+                    <a:ln>
+                      <a:solidFill>
+                        <a:schemeClr val="accent1"/>
+                      </a:solidFill>
+                    </a:ln>
+                  </pic:spPr>
+                </pic:pic>
+              </a:graphicData>
+            </a:graphic>
+          </wp:inline>
+        </w:drawing>
+      </w:r>
+      <w:r>
+        <w:rPr>
+          <w:rFonts w:cstheme="minorHAnsi"/>
+          <w:szCs w:val="28"/>
+          <w:lang w:val="es-ES"/>
+        </w:rPr>
+        <w:t xml:space="preserve">            </w:t>
+      </w:r>
+      <w:r>
+        <w:rPr>
+          <w:rFonts w:cstheme="minorHAnsi"/>
+          <w:noProof/>
+          <w:szCs w:val="28"/>
+          <w:lang w:val="es-ES"/>
+        </w:rPr>
+        <w:drawing>
+          <wp:inline distT="0" distB="0" distL="0" distR="0" wp14:anchorId="0335BD0B" wp14:editId="3C2F9F05">
+            <wp:extent cx="2203200" cy="4896000"/>
+            <wp:effectExtent l="19050" t="19050" r="26035" b="19050"/>
+            <wp:docPr id="569894003" name="Imagen 14"/>
+            <wp:cNvGraphicFramePr>
+              <a:graphicFrameLocks xmlns:a="http://schemas.openxmlformats.org/drawingml/2006/main" noChangeAspect="1"/>
+            </wp:cNvGraphicFramePr>
+            <a:graphic xmlns:a="http://schemas.openxmlformats.org/drawingml/2006/main">
+              <a:graphicData uri="http://schemas.openxmlformats.org/drawingml/2006/picture">
+                <pic:pic xmlns:pic="http://schemas.openxmlformats.org/drawingml/2006/picture">
+                  <pic:nvPicPr>
+                    <pic:cNvPr id="0" name="Picture 13"/>
+                    <pic:cNvPicPr>
+                      <a:picLocks noChangeAspect="1" noChangeArrowheads="1"/>
+                    </pic:cNvPicPr>
+                  </pic:nvPicPr>
+                  <pic:blipFill>
+                    <a:blip r:embed="rId20" cstate="print">
+                      <a:extLst>
+                        <a:ext uri="{28A0092B-C50C-407E-A947-70E740481C1C}">
+                          <a14:useLocalDpi xmlns:a14="http://schemas.microsoft.com/office/drawing/2010/main" val="0"/>
+                        </a:ext>
+                      </a:extLst>
+                    </a:blip>
+                    <a:srcRect/>
+                    <a:stretch>
+                      <a:fillRect/>
+                    </a:stretch>
+                  </pic:blipFill>
+                  <pic:spPr bwMode="auto">
+                    <a:xfrm>
+                      <a:off x="0" y="0"/>
+                      <a:ext cx="2203200" cy="4896000"/>
+                    </a:xfrm>
+                    <a:prstGeom prst="rect">
+                      <a:avLst/>
+                    </a:prstGeom>
+                    <a:noFill/>
+                    <a:ln>
+                      <a:solidFill>
+                        <a:schemeClr val="accent1"/>
+                      </a:solidFill>
+                    </a:ln>
+                  </pic:spPr>
+                </pic:pic>
+              </a:graphicData>
+            </a:graphic>
+          </wp:inline>
+        </w:drawing>
+      </w:r>
     </w:p>
     <w:p>
       <w:pPr>
@@ -682,7 +1517,8 @@
         <w:rPr>
           <w:lang w:val="es-ES"/>
         </w:rPr>
-        <w:t>02</w:t>
+        <w:lastRenderedPageBreak/>
+        <w:t>03</w:t>
       </w:r>
     </w:p>
     <w:p>
@@ -703,8 +1539,209 @@
           <w:szCs w:val="40"/>
           <w:lang w:val="es-ES"/>
         </w:rPr>
-        <w:t>Instalación de FileZilla Server</w:t>
+        <w:t>Ejecución y uso de la aplicación</w:t>
       </w:r>
+    </w:p>
+    <w:p>
+      <w:pPr>
+        <w:rPr>
+          <w:rFonts w:cstheme="minorHAnsi"/>
+          <w:szCs w:val="28"/>
+          <w:lang w:val="es-ES"/>
+        </w:rPr>
+      </w:pPr>
+    </w:p>
+    <w:p>
+      <w:pPr>
+        <w:rPr>
+          <w:rFonts w:cstheme="minorHAnsi"/>
+          <w:szCs w:val="28"/>
+          <w:lang w:val="es-ES"/>
+        </w:rPr>
+      </w:pPr>
+    </w:p>
+    <w:p>
+      <w:pPr>
+        <w:rPr>
+          <w:rFonts w:cstheme="minorHAnsi"/>
+          <w:szCs w:val="28"/>
+          <w:lang w:val="es-ES"/>
+        </w:rPr>
+      </w:pPr>
+      <w:r>
+        <w:rPr>
+          <w:rFonts w:cstheme="minorHAnsi"/>
+          <w:szCs w:val="28"/>
+          <w:lang w:val="es-ES"/>
+        </w:rPr>
+        <w:t>Después de instalarla, la abrí por primera vez. La pantalla de bienvenida me invitó a configurar el entorno de desarrollo y, después, exploré los menús: para crear proyectos, abrir ejemplos, acceder al editor de código y configurar todo en general.</w:t>
+      </w:r>
+    </w:p>
+    <w:p>
+      <w:pPr>
+        <w:rPr>
+          <w:rFonts w:cstheme="minorHAnsi"/>
+          <w:szCs w:val="28"/>
+          <w:lang w:val="es-ES"/>
+        </w:rPr>
+      </w:pPr>
+    </w:p>
+    <w:p>
+      <w:pPr>
+        <w:rPr>
+          <w:rFonts w:cstheme="minorHAnsi"/>
+          <w:szCs w:val="28"/>
+          <w:lang w:val="es-ES"/>
+        </w:rPr>
+      </w:pPr>
+      <w:r>
+        <w:rPr>
+          <w:rFonts w:cstheme="minorHAnsi"/>
+          <w:szCs w:val="28"/>
+          <w:lang w:val="es-ES"/>
+        </w:rPr>
+        <w:t>En esta fase, comprobé que la aplicación funcionaba bien y hacía lo que decía. Lo bueno es que no es una app para pasar el rato, sino una herramienta que te permite crear código directamente desde el móvil, ¡algo que encaja perfecto con lo que estudiamos!</w:t>
+      </w:r>
+    </w:p>
+    <w:p>
+      <w:pPr>
+        <w:rPr>
+          <w:rFonts w:cstheme="minorHAnsi"/>
+          <w:szCs w:val="28"/>
+          <w:lang w:val="es-ES"/>
+        </w:rPr>
+      </w:pPr>
+    </w:p>
+    <w:p>
+      <w:pPr>
+        <w:rPr>
+          <w:rFonts w:cstheme="minorHAnsi"/>
+          <w:szCs w:val="28"/>
+          <w:lang w:val="es-ES"/>
+        </w:rPr>
+      </w:pPr>
+      <w:r>
+        <w:rPr>
+          <w:rFonts w:cstheme="minorHAnsi"/>
+          <w:szCs w:val="28"/>
+          <w:lang w:val="es-ES"/>
+        </w:rPr>
+        <w:t>(Aquí añadiremos varias capturas navegando por menús y funciones).</w:t>
+      </w:r>
+    </w:p>
+    <w:p>
+      <w:pPr>
+        <w:rPr>
+          <w:rFonts w:cstheme="minorHAnsi"/>
+          <w:szCs w:val="28"/>
+          <w:lang w:val="es-ES"/>
+        </w:rPr>
+      </w:pPr>
+    </w:p>
+    <w:p>
+      <w:pPr>
+        <w:rPr>
+          <w:rFonts w:cstheme="minorHAnsi"/>
+          <w:szCs w:val="28"/>
+          <w:lang w:val="es-ES"/>
+        </w:rPr>
+      </w:pPr>
+    </w:p>
+    <w:p>
+      <w:pPr>
+        <w:rPr>
+          <w:rFonts w:cstheme="minorHAnsi"/>
+          <w:szCs w:val="28"/>
+          <w:lang w:val="es-ES"/>
+        </w:rPr>
+      </w:pPr>
+    </w:p>
+    <w:p>
+      <w:pPr>
+        <w:jc w:val="center"/>
+        <w:rPr>
+          <w:rFonts w:cstheme="minorHAnsi"/>
+          <w:szCs w:val="28"/>
+          <w:lang w:val="es-ES"/>
+        </w:rPr>
+      </w:pPr>
+    </w:p>
+    <w:p>
+      <w:pPr>
+        <w:rPr>
+          <w:rFonts w:cstheme="minorHAnsi"/>
+          <w:szCs w:val="28"/>
+          <w:lang w:val="es-ES"/>
+        </w:rPr>
+      </w:pPr>
+    </w:p>
+    <w:p>
+      <w:pPr>
+        <w:rPr>
+          <w:rFonts w:cstheme="minorHAnsi"/>
+          <w:szCs w:val="28"/>
+          <w:lang w:val="es-ES"/>
+        </w:rPr>
+      </w:pPr>
+    </w:p>
+    <w:p>
+      <w:pPr>
+        <w:rPr>
+          <w:rFonts w:cstheme="minorHAnsi"/>
+          <w:szCs w:val="28"/>
+          <w:lang w:val="es-ES"/>
+        </w:rPr>
+      </w:pPr>
+    </w:p>
+    <w:p>
+      <w:pPr>
+        <w:rPr>
+          <w:rFonts w:cstheme="minorHAnsi"/>
+          <w:szCs w:val="28"/>
+          <w:lang w:val="es-ES"/>
+        </w:rPr>
+      </w:pPr>
+    </w:p>
+    <w:p>
+      <w:pPr>
+        <w:rPr>
+          <w:rFonts w:cstheme="minorHAnsi"/>
+          <w:szCs w:val="28"/>
+          <w:lang w:val="es-ES"/>
+        </w:rPr>
+      </w:pPr>
+    </w:p>
+    <w:p>
+      <w:pPr>
+        <w:rPr>
+          <w:rFonts w:cstheme="minorHAnsi"/>
+          <w:szCs w:val="28"/>
+          <w:lang w:val="es-ES"/>
+        </w:rPr>
+      </w:pPr>
+    </w:p>
+    <w:p>
+      <w:pPr>
+        <w:pStyle w:val="Ttulo1"/>
+        <w:rPr>
+          <w:lang w:val="es-ES"/>
+        </w:rPr>
+      </w:pPr>
+      <w:r>
+        <w:rPr>
+          <w:lang w:val="es-ES"/>
+        </w:rPr>
+        <w:t xml:space="preserve">04 </w:t>
+      </w:r>
+    </w:p>
+    <w:p>
+      <w:pPr>
+        <w:rPr>
+          <w:rFonts w:cstheme="minorHAnsi"/>
+          <w:szCs w:val="28"/>
+          <w:lang w:val="es-ES"/>
+        </w:rPr>
+      </w:pPr>
       <w:r>
         <w:rPr>
           <w:rFonts w:asciiTheme="majorHAnsi" w:eastAsiaTheme="majorEastAsia" w:hAnsiTheme="majorHAnsi" w:cstheme="majorBidi"/>
@@ -715,7 +1752,7 @@
           <w:szCs w:val="40"/>
           <w:lang w:val="es-ES"/>
         </w:rPr>
-        <w:t xml:space="preserve"> en windows</w:t>
+        <w:t>Actualización</w:t>
       </w:r>
     </w:p>
     <w:p>
@@ -750,7 +1787,7 @@
           <w:szCs w:val="28"/>
           <w:lang w:val="es-ES"/>
         </w:rPr>
-        <w:t xml:space="preserve">Primero fuimos a la página oficial de FileZilla Server, usando este enlace:  </w:t>
+        <w:t>Después, comprobé si había actualizaciones en Google Play. En mi caso, tenía la última versión, así que no encontré nada nuevo.</w:t>
       </w:r>
     </w:p>
     <w:p>
@@ -761,73 +1798,96 @@
           <w:lang w:val="es-ES"/>
         </w:rPr>
       </w:pPr>
+    </w:p>
+    <w:p>
+      <w:pPr>
+        <w:rPr>
+          <w:rFonts w:cstheme="minorHAnsi"/>
+          <w:szCs w:val="28"/>
+          <w:lang w:val="es-ES"/>
+        </w:rPr>
+      </w:pPr>
       <w:r>
         <w:rPr>
           <w:rFonts w:cstheme="minorHAnsi"/>
           <w:szCs w:val="28"/>
           <w:lang w:val="es-ES"/>
         </w:rPr>
-        <w:t xml:space="preserve"> https://filezilla-project.org/download.php?type=server  </w:t>
+        <w:t xml:space="preserve">Investigando un poco más, vi que AIDE – IDE </w:t>
       </w:r>
-    </w:p>
-    <w:p>
-      <w:pPr>
-        <w:rPr>
-          <w:rFonts w:cstheme="minorHAnsi"/>
-          <w:szCs w:val="28"/>
-          <w:lang w:val="es-ES"/>
-        </w:rPr>
-      </w:pPr>
+      <w:proofErr w:type="spellStart"/>
       <w:r>
         <w:rPr>
           <w:rFonts w:cstheme="minorHAnsi"/>
           <w:szCs w:val="28"/>
           <w:lang w:val="es-ES"/>
         </w:rPr>
-        <w:t>Desde allí, nos bajamos la versión más reciente y estable para Windows. Ojo, es vital elegir la opción correcta para no toparse con problemas de compatibilidad.</w:t>
+        <w:t>for</w:t>
       </w:r>
-    </w:p>
-    <w:p>
-      <w:pPr>
-        <w:rPr>
-          <w:rFonts w:cstheme="minorHAnsi"/>
-          <w:szCs w:val="28"/>
-          <w:lang w:val="es-ES"/>
-        </w:rPr>
-      </w:pPr>
-    </w:p>
-    <w:p>
-      <w:pPr>
-        <w:rPr>
-          <w:rFonts w:cstheme="minorHAnsi"/>
-          <w:szCs w:val="28"/>
-          <w:lang w:val="es-ES"/>
-        </w:rPr>
-      </w:pPr>
-    </w:p>
-    <w:p>
-      <w:pPr>
-        <w:jc w:val="center"/>
-        <w:rPr>
-          <w:rFonts w:cstheme="minorHAnsi"/>
-          <w:szCs w:val="28"/>
-          <w:lang w:val="es-ES"/>
-        </w:rPr>
-      </w:pPr>
-    </w:p>
-    <w:p>
-      <w:pPr>
-        <w:jc w:val="center"/>
-        <w:rPr>
-          <w:rFonts w:cstheme="minorHAnsi"/>
-          <w:szCs w:val="28"/>
-          <w:lang w:val="es-ES"/>
-        </w:rPr>
-      </w:pPr>
-    </w:p>
-    <w:p>
-      <w:pPr>
-        <w:jc w:val="center"/>
+      <w:proofErr w:type="spellEnd"/>
+      <w:r>
+        <w:rPr>
+          <w:rFonts w:cstheme="minorHAnsi"/>
+          <w:szCs w:val="28"/>
+          <w:lang w:val="es-ES"/>
+        </w:rPr>
+        <w:t xml:space="preserve"> Android ha tenido muchas versiones a lo largo de los años, añadiendo soporte para nuevas versiones de Android, arreglando errores y mejorando el editor de código.</w:t>
+      </w:r>
+    </w:p>
+    <w:p>
+      <w:pPr>
+        <w:rPr>
+          <w:rFonts w:cstheme="minorHAnsi"/>
+          <w:szCs w:val="28"/>
+          <w:lang w:val="es-ES"/>
+        </w:rPr>
+      </w:pPr>
+    </w:p>
+    <w:p>
+      <w:pPr>
+        <w:rPr>
+          <w:rFonts w:cstheme="minorHAnsi"/>
+          <w:szCs w:val="28"/>
+          <w:lang w:val="es-ES"/>
+        </w:rPr>
+      </w:pPr>
+      <w:r>
+        <w:rPr>
+          <w:rFonts w:cstheme="minorHAnsi"/>
+          <w:szCs w:val="28"/>
+          <w:lang w:val="es-ES"/>
+        </w:rPr>
+        <w:t>Esto me hace pensar en lo importantes que son las actualizaciones: no solo arreglan fallos, sino que también hacen que la app se adapte a los cambios tecnológicos y a lo que necesitan los usuarios.</w:t>
+      </w:r>
+    </w:p>
+    <w:p>
+      <w:pPr>
+        <w:rPr>
+          <w:rFonts w:cstheme="minorHAnsi"/>
+          <w:szCs w:val="28"/>
+          <w:lang w:val="es-ES"/>
+        </w:rPr>
+      </w:pPr>
+    </w:p>
+    <w:p>
+      <w:pPr>
+        <w:rPr>
+          <w:rFonts w:cstheme="minorHAnsi"/>
+          <w:szCs w:val="28"/>
+          <w:lang w:val="es-ES"/>
+        </w:rPr>
+      </w:pPr>
+      <w:r>
+        <w:rPr>
+          <w:rFonts w:cstheme="minorHAnsi"/>
+          <w:szCs w:val="28"/>
+          <w:lang w:val="es-ES"/>
+        </w:rPr>
+        <w:t>(Aquí añadiremos la captura de la información de la versión actual y, si es posible, referencias a versiones anteriores).</w:t>
+      </w:r>
+    </w:p>
+    <w:p>
+      <w:pPr>
         <w:rPr>
           <w:rFonts w:cstheme="minorHAnsi"/>
           <w:szCs w:val="28"/>
@@ -855,7 +1915,19 @@
         <w:rPr>
           <w:lang w:val="es-ES"/>
         </w:rPr>
-        <w:t>03</w:t>
+        <w:t>0</w:t>
+      </w:r>
+      <w:r>
+        <w:rPr>
+          <w:lang w:val="es-ES"/>
+        </w:rPr>
+        <w:t>5</w:t>
+      </w:r>
+      <w:r>
+        <w:rPr>
+          <w:lang w:val="es-ES"/>
+        </w:rPr>
+        <w:t xml:space="preserve"> </w:t>
       </w:r>
     </w:p>
     <w:p>
@@ -876,8 +1948,100 @@
           <w:szCs w:val="40"/>
           <w:lang w:val="es-ES"/>
         </w:rPr>
-        <w:t>configuracion</w:t>
+        <w:t>Desinstalación</w:t>
       </w:r>
+    </w:p>
+    <w:p>
+      <w:pPr>
+        <w:rPr>
+          <w:rFonts w:cstheme="minorHAnsi"/>
+          <w:szCs w:val="28"/>
+          <w:lang w:val="es-ES"/>
+        </w:rPr>
+      </w:pPr>
+    </w:p>
+    <w:p>
+      <w:pPr>
+        <w:rPr>
+          <w:rFonts w:cstheme="minorHAnsi"/>
+          <w:szCs w:val="28"/>
+          <w:lang w:val="es-ES"/>
+        </w:rPr>
+      </w:pPr>
+      <w:r>
+        <w:rPr>
+          <w:rFonts w:cstheme="minorHAnsi"/>
+          <w:szCs w:val="28"/>
+          <w:lang w:val="es-ES"/>
+        </w:rPr>
+        <w:t>Por último, llegamos a la fase de desinstalación. Para esto, mantuve pulsado el icono de la aplicación y seleccioné la opción para desinstalarla. El sistema me preguntó si estaba seguro y luego la eliminó del dispositivo. Al eliminar una aplicación, y tras la confirmación pertinente, se borran todos los archivos relacionados. Este acto, a mi parecer, subraya una realidad fundamental: la vida útil de cualquier app en un dispositivo es, por definición, finita. Ya sea por falta de uso, la necesidad de liberar espacio, o la aparición de una alternativa más atractiva, la desinstalación es una posibilidad constante. En esencia, la supervivencia de una aplicación depende tanto de la satisfacción del usuario como de la habilidad del desarrollador para mantener su relevancia a lo largo del tiempo.</w:t>
+      </w:r>
+    </w:p>
+    <w:p>
+      <w:pPr>
+        <w:rPr>
+          <w:rFonts w:cstheme="minorHAnsi"/>
+          <w:szCs w:val="28"/>
+          <w:lang w:val="es-ES"/>
+        </w:rPr>
+      </w:pPr>
+    </w:p>
+    <w:p>
+      <w:pPr>
+        <w:rPr>
+          <w:rFonts w:cstheme="minorHAnsi"/>
+          <w:szCs w:val="28"/>
+          <w:lang w:val="es-ES"/>
+        </w:rPr>
+      </w:pPr>
+      <w:r>
+        <w:rPr>
+          <w:rFonts w:cstheme="minorHAnsi"/>
+          <w:szCs w:val="28"/>
+          <w:lang w:val="es-ES"/>
+        </w:rPr>
+        <w:t>(Aquí, como indicación, se podrían incluir capturas de pantalla del proceso de eliminación de la aplicación, ilustrando el punto anterior).</w:t>
+      </w:r>
+    </w:p>
+    <w:p>
+      <w:pPr>
+        <w:rPr>
+          <w:rFonts w:cstheme="minorHAnsi"/>
+          <w:szCs w:val="28"/>
+          <w:lang w:val="es-ES"/>
+        </w:rPr>
+      </w:pPr>
+    </w:p>
+    <w:p>
+      <w:pPr>
+        <w:pStyle w:val="Ttulo1"/>
+        <w:rPr>
+          <w:lang w:val="es-ES"/>
+        </w:rPr>
+      </w:pPr>
+      <w:r>
+        <w:rPr>
+          <w:lang w:val="es-ES"/>
+        </w:rPr>
+        <w:lastRenderedPageBreak/>
+        <w:t>0</w:t>
+      </w:r>
+      <w:r>
+        <w:rPr>
+          <w:lang w:val="es-ES"/>
+        </w:rPr>
+        <w:t>6</w:t>
+      </w:r>
+    </w:p>
+    <w:p>
+      <w:pPr>
+        <w:rPr>
+          <w:rFonts w:cstheme="minorHAnsi"/>
+          <w:noProof/>
+          <w:szCs w:val="28"/>
+          <w:lang w:val="es-ES"/>
+        </w:rPr>
+      </w:pPr>
       <w:r>
         <w:rPr>
           <w:rFonts w:asciiTheme="majorHAnsi" w:eastAsiaTheme="majorEastAsia" w:hAnsiTheme="majorHAnsi" w:cstheme="majorBidi"/>
@@ -888,8 +2052,221 @@
           <w:szCs w:val="40"/>
           <w:lang w:val="es-ES"/>
         </w:rPr>
-        <w:t xml:space="preserve"> de FileZilla Server</w:t>
+        <w:t>conclusiones</w:t>
       </w:r>
+    </w:p>
+    <w:p>
+      <w:pPr>
+        <w:rPr>
+          <w:rFonts w:cstheme="minorHAnsi"/>
+          <w:b/>
+          <w:bCs/>
+          <w:noProof/>
+          <w:szCs w:val="28"/>
+          <w:lang w:val="es-ES"/>
+        </w:rPr>
+      </w:pPr>
+    </w:p>
+    <w:p>
+      <w:pPr>
+        <w:rPr>
+          <w:rFonts w:cstheme="minorHAnsi"/>
+          <w:szCs w:val="28"/>
+          <w:lang w:val="es-ES"/>
+        </w:rPr>
+      </w:pPr>
+    </w:p>
+    <w:p>
+      <w:pPr>
+        <w:rPr>
+          <w:rFonts w:cstheme="minorHAnsi"/>
+          <w:szCs w:val="28"/>
+          <w:lang w:val="es-ES"/>
+        </w:rPr>
+      </w:pPr>
+      <w:r>
+        <w:rPr>
+          <w:rFonts w:cstheme="minorHAnsi"/>
+          <w:szCs w:val="28"/>
+          <w:lang w:val="es-ES"/>
+        </w:rPr>
+        <w:t xml:space="preserve">Nuestra exploración con AIDE – IDE </w:t>
+      </w:r>
+      <w:proofErr w:type="spellStart"/>
+      <w:r>
+        <w:rPr>
+          <w:rFonts w:cstheme="minorHAnsi"/>
+          <w:szCs w:val="28"/>
+          <w:lang w:val="es-ES"/>
+        </w:rPr>
+        <w:t>for</w:t>
+      </w:r>
+      <w:proofErr w:type="spellEnd"/>
+      <w:r>
+        <w:rPr>
+          <w:rFonts w:cstheme="minorHAnsi"/>
+          <w:szCs w:val="28"/>
+          <w:lang w:val="es-ES"/>
+        </w:rPr>
+        <w:t xml:space="preserve"> Android, en mi opinión, nos ha demostrado que el ciclo vital de una aplicación móvil va mucho más allá de la simple instalación y uso. Cada etapa, desde la presentación en la tienda hasta la gestión de actualizaciones y la eventual desinstalación, ofrece una perspectiva única y presenta desafíos tanto para el usuario como para el desarrollador.</w:t>
+      </w:r>
+    </w:p>
+    <w:p>
+      <w:pPr>
+        <w:rPr>
+          <w:rFonts w:cstheme="minorHAnsi"/>
+          <w:szCs w:val="28"/>
+          <w:lang w:val="es-ES"/>
+        </w:rPr>
+      </w:pPr>
+    </w:p>
+    <w:p>
+      <w:pPr>
+        <w:rPr>
+          <w:rFonts w:cstheme="minorHAnsi"/>
+          <w:szCs w:val="28"/>
+          <w:lang w:val="es-ES"/>
+        </w:rPr>
+      </w:pPr>
+      <w:r>
+        <w:rPr>
+          <w:rFonts w:cstheme="minorHAnsi"/>
+          <w:szCs w:val="28"/>
+          <w:lang w:val="es-ES"/>
+        </w:rPr>
+        <w:t>Como futuros desarrolladores de aplicaciones, esta experiencia nos invita a considerar nuestra responsabilidad al crear software. No es suficiente con que una aplicación funcione correctamente; debe ser atractiva, mantenerse actualizada de forma regular y, crucialmente, ofrecer un valor real y tangible para que los usuarios la consideren digna de permanecer en sus dispositivos. En mi humilde opinión, esto último es vital.</w:t>
+      </w:r>
+    </w:p>
+    <w:p>
+      <w:pPr>
+        <w:rPr>
+          <w:rFonts w:cstheme="minorHAnsi"/>
+          <w:szCs w:val="28"/>
+          <w:lang w:val="es-ES"/>
+        </w:rPr>
+      </w:pPr>
+    </w:p>
+    <w:p>
+      <w:pPr>
+        <w:rPr>
+          <w:rFonts w:cstheme="minorHAnsi"/>
+          <w:szCs w:val="28"/>
+          <w:lang w:val="es-ES"/>
+        </w:rPr>
+      </w:pPr>
+      <w:r>
+        <w:rPr>
+          <w:rFonts w:cstheme="minorHAnsi"/>
+          <w:szCs w:val="28"/>
+          <w:lang w:val="es-ES"/>
+        </w:rPr>
+        <w:t>En resumen, el ciclo de vida de una app es una valiosa lección que nos enseña que el éxito de un software no culmina con su lanzamiento inicial. Más bien, depende de un compromiso continuo con la mejora y de la experiencia que proporcionamos al usuario final.</w:t>
+      </w:r>
+    </w:p>
+    <w:p>
+      <w:pPr>
+        <w:rPr>
+          <w:rFonts w:cstheme="minorHAnsi"/>
+          <w:szCs w:val="28"/>
+          <w:lang w:val="es-ES"/>
+        </w:rPr>
+      </w:pPr>
+    </w:p>
+    <w:p>
+      <w:pPr>
+        <w:rPr>
+          <w:rFonts w:cstheme="minorHAnsi"/>
+          <w:szCs w:val="28"/>
+          <w:lang w:val="es-ES"/>
+        </w:rPr>
+      </w:pPr>
+    </w:p>
+    <w:p>
+      <w:pPr>
+        <w:rPr>
+          <w:rFonts w:cstheme="minorHAnsi"/>
+          <w:szCs w:val="28"/>
+          <w:lang w:val="es-ES"/>
+        </w:rPr>
+      </w:pPr>
+    </w:p>
+    <w:p>
+      <w:pPr>
+        <w:rPr>
+          <w:rFonts w:cstheme="minorHAnsi"/>
+          <w:szCs w:val="28"/>
+          <w:lang w:val="es-ES"/>
+        </w:rPr>
+      </w:pPr>
+    </w:p>
+    <w:p>
+      <w:pPr>
+        <w:rPr>
+          <w:rFonts w:cstheme="minorHAnsi"/>
+          <w:szCs w:val="28"/>
+          <w:lang w:val="es-ES"/>
+        </w:rPr>
+      </w:pPr>
+    </w:p>
+    <w:p>
+      <w:pPr>
+        <w:rPr>
+          <w:rFonts w:cstheme="minorHAnsi"/>
+          <w:szCs w:val="28"/>
+          <w:lang w:val="es-ES"/>
+        </w:rPr>
+      </w:pPr>
+    </w:p>
+    <w:p>
+      <w:pPr>
+        <w:rPr>
+          <w:rFonts w:cstheme="minorHAnsi"/>
+          <w:szCs w:val="28"/>
+          <w:lang w:val="es-ES"/>
+        </w:rPr>
+      </w:pPr>
+    </w:p>
+    <w:p>
+      <w:pPr>
+        <w:rPr>
+          <w:rFonts w:cstheme="minorHAnsi"/>
+          <w:szCs w:val="28"/>
+          <w:lang w:val="es-ES"/>
+        </w:rPr>
+      </w:pPr>
+    </w:p>
+    <w:p>
+      <w:pPr>
+        <w:rPr>
+          <w:rFonts w:cstheme="minorHAnsi"/>
+          <w:szCs w:val="28"/>
+          <w:lang w:val="es-ES"/>
+        </w:rPr>
+      </w:pPr>
+    </w:p>
+    <w:p>
+      <w:pPr>
+        <w:pStyle w:val="Ttulo1"/>
+        <w:rPr>
+          <w:lang w:val="es-ES"/>
+        </w:rPr>
+      </w:pPr>
+      <w:r>
+        <w:rPr>
+          <w:lang w:val="es-ES"/>
+        </w:rPr>
+        <w:t>06</w:t>
+      </w:r>
+    </w:p>
+    <w:p>
+      <w:pPr>
+        <w:rPr>
+          <w:rFonts w:cstheme="minorHAnsi"/>
+          <w:noProof/>
+          <w:szCs w:val="28"/>
+          <w:lang w:val="es-ES"/>
+        </w:rPr>
+      </w:pPr>
       <w:r>
         <w:rPr>
           <w:rFonts w:asciiTheme="majorHAnsi" w:eastAsiaTheme="majorEastAsia" w:hAnsiTheme="majorHAnsi" w:cstheme="majorBidi"/>
@@ -900,682 +2277,6 @@
           <w:szCs w:val="40"/>
           <w:lang w:val="es-ES"/>
         </w:rPr>
-        <w:t xml:space="preserve"> en windows </w:t>
-      </w:r>
-    </w:p>
-    <w:p>
-      <w:pPr>
-        <w:rPr>
-          <w:rFonts w:cstheme="minorHAnsi"/>
-          <w:szCs w:val="28"/>
-          <w:lang w:val="es-ES"/>
-        </w:rPr>
-      </w:pPr>
-    </w:p>
-    <w:p>
-      <w:pPr>
-        <w:rPr>
-          <w:rFonts w:cstheme="minorHAnsi"/>
-          <w:szCs w:val="28"/>
-          <w:lang w:val="es-ES"/>
-        </w:rPr>
-      </w:pPr>
-      <w:r>
-        <w:rPr>
-          <w:rFonts w:cstheme="minorHAnsi"/>
-          <w:szCs w:val="28"/>
-          <w:lang w:val="es-ES"/>
-        </w:rPr>
-        <w:t xml:space="preserve">Configuración básica del servidor  </w:t>
-      </w:r>
-    </w:p>
-    <w:p>
-      <w:pPr>
-        <w:rPr>
-          <w:rFonts w:cstheme="minorHAnsi"/>
-          <w:szCs w:val="28"/>
-          <w:lang w:val="es-ES"/>
-        </w:rPr>
-      </w:pPr>
-    </w:p>
-    <w:p>
-      <w:pPr>
-        <w:rPr>
-          <w:rFonts w:cstheme="minorHAnsi"/>
-          <w:szCs w:val="28"/>
-          <w:lang w:val="es-ES"/>
-        </w:rPr>
-      </w:pPr>
-      <w:r>
-        <w:rPr>
-          <w:rFonts w:cstheme="minorHAnsi"/>
-          <w:szCs w:val="28"/>
-          <w:lang w:val="es-ES"/>
-        </w:rPr>
-        <w:t xml:space="preserve">Primero activamos la configuración </w:t>
-      </w:r>
-      <w:proofErr w:type="spellStart"/>
-      <w:r>
-        <w:rPr>
-          <w:rFonts w:cstheme="minorHAnsi"/>
-          <w:szCs w:val="28"/>
-          <w:lang w:val="es-ES"/>
-        </w:rPr>
-        <w:t>wizard</w:t>
-      </w:r>
-      <w:proofErr w:type="spellEnd"/>
-      <w:r>
-        <w:rPr>
-          <w:rFonts w:cstheme="minorHAnsi"/>
-          <w:szCs w:val="28"/>
-          <w:lang w:val="es-ES"/>
-        </w:rPr>
-        <w:t xml:space="preserve"> para establecer el </w:t>
-      </w:r>
-      <w:proofErr w:type="spellStart"/>
-      <w:r>
-        <w:rPr>
-          <w:rFonts w:cstheme="minorHAnsi"/>
-          <w:szCs w:val="28"/>
-          <w:lang w:val="es-ES"/>
-        </w:rPr>
-        <w:t>setting</w:t>
-      </w:r>
-      <w:proofErr w:type="spellEnd"/>
-      <w:r>
-        <w:rPr>
-          <w:rFonts w:cstheme="minorHAnsi"/>
-          <w:szCs w:val="28"/>
-          <w:lang w:val="es-ES"/>
-        </w:rPr>
-        <w:t xml:space="preserve"> de la red, </w:t>
-      </w:r>
-      <w:proofErr w:type="spellStart"/>
-      <w:r>
-        <w:rPr>
-          <w:rFonts w:cstheme="minorHAnsi"/>
-          <w:szCs w:val="28"/>
-          <w:lang w:val="es-ES"/>
-        </w:rPr>
-        <w:t>router</w:t>
-      </w:r>
-      <w:proofErr w:type="spellEnd"/>
-      <w:r>
-        <w:rPr>
-          <w:rFonts w:cstheme="minorHAnsi"/>
-          <w:szCs w:val="28"/>
-          <w:lang w:val="es-ES"/>
-        </w:rPr>
-        <w:t xml:space="preserve"> y servidor, como recomiendan los </w:t>
-      </w:r>
-      <w:proofErr w:type="spellStart"/>
-      <w:r>
-        <w:rPr>
-          <w:rFonts w:cstheme="minorHAnsi"/>
-          <w:szCs w:val="28"/>
-          <w:lang w:val="es-ES"/>
-        </w:rPr>
-        <w:t>warnings</w:t>
-      </w:r>
-      <w:proofErr w:type="spellEnd"/>
-      <w:r>
-        <w:rPr>
-          <w:rFonts w:cstheme="minorHAnsi"/>
-          <w:szCs w:val="28"/>
-          <w:lang w:val="es-ES"/>
-        </w:rPr>
-        <w:t>.</w:t>
-      </w:r>
-    </w:p>
-    <w:p>
-      <w:pPr>
-        <w:rPr>
-          <w:rFonts w:cstheme="minorHAnsi"/>
-          <w:szCs w:val="28"/>
-          <w:lang w:val="es-ES"/>
-        </w:rPr>
-      </w:pPr>
-    </w:p>
-    <w:p>
-      <w:pPr>
-        <w:rPr>
-          <w:rFonts w:cstheme="minorHAnsi"/>
-          <w:szCs w:val="28"/>
-          <w:lang w:val="es-ES"/>
-        </w:rPr>
-      </w:pPr>
-    </w:p>
-    <w:p>
-      <w:pPr>
-        <w:jc w:val="center"/>
-        <w:rPr>
-          <w:rFonts w:cstheme="minorHAnsi"/>
-          <w:szCs w:val="28"/>
-          <w:lang w:val="es-ES"/>
-        </w:rPr>
-      </w:pPr>
-    </w:p>
-    <w:p>
-      <w:pPr>
-        <w:rPr>
-          <w:rFonts w:cstheme="minorHAnsi"/>
-          <w:szCs w:val="28"/>
-          <w:lang w:val="es-ES"/>
-        </w:rPr>
-      </w:pPr>
-    </w:p>
-    <w:p>
-      <w:pPr>
-        <w:rPr>
-          <w:rFonts w:cstheme="minorHAnsi"/>
-          <w:szCs w:val="28"/>
-          <w:lang w:val="es-ES"/>
-        </w:rPr>
-      </w:pPr>
-    </w:p>
-    <w:p>
-      <w:pPr>
-        <w:rPr>
-          <w:rFonts w:cstheme="minorHAnsi"/>
-          <w:szCs w:val="28"/>
-          <w:lang w:val="es-ES"/>
-        </w:rPr>
-      </w:pPr>
-    </w:p>
-    <w:p>
-      <w:pPr>
-        <w:rPr>
-          <w:rFonts w:cstheme="minorHAnsi"/>
-          <w:szCs w:val="28"/>
-          <w:lang w:val="es-ES"/>
-        </w:rPr>
-      </w:pPr>
-    </w:p>
-    <w:p>
-      <w:pPr>
-        <w:rPr>
-          <w:rFonts w:cstheme="minorHAnsi"/>
-          <w:szCs w:val="28"/>
-          <w:lang w:val="es-ES"/>
-        </w:rPr>
-      </w:pPr>
-    </w:p>
-    <w:p>
-      <w:pPr>
-        <w:rPr>
-          <w:rFonts w:cstheme="minorHAnsi"/>
-          <w:szCs w:val="28"/>
-          <w:lang w:val="es-ES"/>
-        </w:rPr>
-      </w:pPr>
-    </w:p>
-    <w:p>
-      <w:pPr>
-        <w:pStyle w:val="Ttulo1"/>
-        <w:rPr>
-          <w:lang w:val="es-ES"/>
-        </w:rPr>
-      </w:pPr>
-      <w:r>
-        <w:rPr>
-          <w:lang w:val="es-ES"/>
-        </w:rPr>
-        <w:lastRenderedPageBreak/>
-        <w:t xml:space="preserve">04 </w:t>
-      </w:r>
-    </w:p>
-    <w:p>
-      <w:pPr>
-        <w:rPr>
-          <w:rFonts w:asciiTheme="majorHAnsi" w:eastAsiaTheme="majorEastAsia" w:hAnsiTheme="majorHAnsi" w:cstheme="majorBidi"/>
-          <w:caps/>
-          <w:color w:val="000000" w:themeColor="text1"/>
-          <w:spacing w:val="160"/>
-          <w:sz w:val="44"/>
-          <w:szCs w:val="40"/>
-          <w:lang w:val="es-ES"/>
-        </w:rPr>
-      </w:pPr>
-      <w:r>
-        <w:rPr>
-          <w:rFonts w:asciiTheme="majorHAnsi" w:eastAsiaTheme="majorEastAsia" w:hAnsiTheme="majorHAnsi" w:cstheme="majorBidi"/>
-          <w:caps/>
-          <w:color w:val="000000" w:themeColor="text1"/>
-          <w:spacing w:val="160"/>
-          <w:sz w:val="44"/>
-          <w:szCs w:val="40"/>
-          <w:lang w:val="es-ES"/>
-        </w:rPr>
-        <w:t>Pruebas con cliente FTP (FileZilla Client)</w:t>
-      </w:r>
-      <w:r>
-        <w:rPr>
-          <w:rFonts w:asciiTheme="majorHAnsi" w:eastAsiaTheme="majorEastAsia" w:hAnsiTheme="majorHAnsi" w:cstheme="majorBidi"/>
-          <w:caps/>
-          <w:color w:val="000000" w:themeColor="text1"/>
-          <w:spacing w:val="160"/>
-          <w:sz w:val="44"/>
-          <w:szCs w:val="40"/>
-          <w:lang w:val="es-ES"/>
-        </w:rPr>
-        <w:t xml:space="preserve"> en windows</w:t>
-      </w:r>
-    </w:p>
-    <w:p>
-      <w:pPr>
-        <w:rPr>
-          <w:rFonts w:cstheme="minorHAnsi"/>
-          <w:szCs w:val="28"/>
-          <w:lang w:val="es-ES"/>
-        </w:rPr>
-      </w:pPr>
-    </w:p>
-    <w:p>
-      <w:pPr>
-        <w:rPr>
-          <w:rFonts w:cstheme="minorHAnsi"/>
-          <w:szCs w:val="28"/>
-          <w:lang w:val="es-ES"/>
-        </w:rPr>
-      </w:pPr>
-      <w:r>
-        <w:rPr>
-          <w:rFonts w:cstheme="minorHAnsi"/>
-          <w:szCs w:val="28"/>
-          <w:lang w:val="es-ES"/>
-        </w:rPr>
-        <w:t xml:space="preserve">Pruebas realizadas  </w:t>
-      </w:r>
-    </w:p>
-    <w:p>
-      <w:pPr>
-        <w:rPr>
-          <w:rFonts w:cstheme="minorHAnsi"/>
-          <w:szCs w:val="28"/>
-          <w:lang w:val="es-ES"/>
-        </w:rPr>
-      </w:pPr>
-      <w:r>
-        <w:rPr>
-          <w:rFonts w:cstheme="minorHAnsi"/>
-          <w:szCs w:val="28"/>
-          <w:lang w:val="es-ES"/>
-        </w:rPr>
-        <w:t xml:space="preserve">• Arrastramos y soltamos un archivo desde el PC al servidor, comprobando la subida de datos.  </w:t>
-      </w:r>
-      <w:r>
-        <w:rPr>
-          <w:rFonts w:cstheme="minorHAnsi"/>
-          <w:szCs w:val="28"/>
-          <w:lang w:val="es-ES"/>
-        </w:rPr>
-        <w:t xml:space="preserve">Creamos el archivo </w:t>
-      </w:r>
-      <w:r>
-        <w:rPr>
-          <w:rFonts w:cstheme="minorHAnsi"/>
-          <w:szCs w:val="28"/>
-          <w:lang w:val="es-ES"/>
-        </w:rPr>
-        <w:t>ArchivodePruebaparaFileZilla</w:t>
-      </w:r>
-      <w:r>
-        <w:rPr>
-          <w:rFonts w:cstheme="minorHAnsi"/>
-          <w:szCs w:val="28"/>
-          <w:lang w:val="es-ES"/>
-        </w:rPr>
-        <w:t>.txt en el escritorio.</w:t>
-      </w:r>
-    </w:p>
-    <w:p>
-      <w:pPr>
-        <w:rPr>
-          <w:rFonts w:cstheme="minorHAnsi"/>
-          <w:szCs w:val="28"/>
-          <w:lang w:val="es-ES"/>
-        </w:rPr>
-      </w:pPr>
-    </w:p>
-    <w:p>
-      <w:pPr>
-        <w:rPr>
-          <w:rFonts w:cstheme="minorHAnsi"/>
-          <w:szCs w:val="28"/>
-          <w:lang w:val="es-ES"/>
-        </w:rPr>
-      </w:pPr>
-    </w:p>
-    <w:p>
-      <w:pPr>
-        <w:rPr>
-          <w:rFonts w:cstheme="minorHAnsi"/>
-          <w:szCs w:val="28"/>
-          <w:lang w:val="es-ES"/>
-        </w:rPr>
-      </w:pPr>
-    </w:p>
-    <w:p>
-      <w:pPr>
-        <w:rPr>
-          <w:rFonts w:cstheme="minorHAnsi"/>
-          <w:szCs w:val="28"/>
-          <w:lang w:val="es-ES"/>
-        </w:rPr>
-      </w:pPr>
-    </w:p>
-    <w:p>
-      <w:pPr>
-        <w:rPr>
-          <w:rFonts w:cstheme="minorHAnsi"/>
-          <w:szCs w:val="28"/>
-          <w:lang w:val="es-ES"/>
-        </w:rPr>
-      </w:pPr>
-    </w:p>
-    <w:p>
-      <w:pPr>
-        <w:rPr>
-          <w:rFonts w:cstheme="minorHAnsi"/>
-          <w:szCs w:val="28"/>
-          <w:lang w:val="es-ES"/>
-        </w:rPr>
-      </w:pPr>
-    </w:p>
-    <w:p>
-      <w:pPr>
-        <w:rPr>
-          <w:rFonts w:cstheme="minorHAnsi"/>
-          <w:szCs w:val="28"/>
-          <w:lang w:val="es-ES"/>
-        </w:rPr>
-      </w:pPr>
-    </w:p>
-    <w:p>
-      <w:pPr>
-        <w:rPr>
-          <w:rFonts w:cstheme="minorHAnsi"/>
-          <w:szCs w:val="28"/>
-          <w:lang w:val="es-ES"/>
-        </w:rPr>
-      </w:pPr>
-    </w:p>
-    <w:p>
-      <w:pPr>
-        <w:rPr>
-          <w:rFonts w:cstheme="minorHAnsi"/>
-          <w:szCs w:val="28"/>
-          <w:lang w:val="es-ES"/>
-        </w:rPr>
-      </w:pPr>
-    </w:p>
-    <w:p>
-      <w:pPr>
-        <w:rPr>
-          <w:rFonts w:cstheme="minorHAnsi"/>
-          <w:szCs w:val="28"/>
-          <w:lang w:val="es-ES"/>
-        </w:rPr>
-      </w:pPr>
-    </w:p>
-    <w:p>
-      <w:pPr>
-        <w:pStyle w:val="Ttulo1"/>
-        <w:rPr>
-          <w:lang w:val="es-ES"/>
-        </w:rPr>
-      </w:pPr>
-      <w:r>
-        <w:rPr>
-          <w:lang w:val="es-ES"/>
-        </w:rPr>
-        <w:t>05</w:t>
-      </w:r>
-    </w:p>
-    <w:p>
-      <w:pPr>
-        <w:rPr>
-          <w:rFonts w:cstheme="minorHAnsi"/>
-          <w:noProof/>
-          <w:szCs w:val="28"/>
-          <w:lang w:val="es-ES"/>
-        </w:rPr>
-      </w:pPr>
-      <w:r>
-        <w:rPr>
-          <w:rFonts w:asciiTheme="majorHAnsi" w:eastAsiaTheme="majorEastAsia" w:hAnsiTheme="majorHAnsi" w:cstheme="majorBidi"/>
-          <w:caps/>
-          <w:color w:val="000000" w:themeColor="text1"/>
-          <w:spacing w:val="160"/>
-          <w:sz w:val="44"/>
-          <w:szCs w:val="40"/>
-          <w:lang w:val="es-ES"/>
-        </w:rPr>
-        <w:t>conclusiones</w:t>
-      </w:r>
-    </w:p>
-    <w:p>
-      <w:pPr>
-        <w:rPr>
-          <w:rFonts w:cstheme="minorHAnsi"/>
-          <w:b/>
-          <w:bCs/>
-          <w:noProof/>
-          <w:szCs w:val="28"/>
-          <w:lang w:val="es-ES"/>
-        </w:rPr>
-      </w:pPr>
-    </w:p>
-    <w:p>
-      <w:pPr>
-        <w:rPr>
-          <w:rFonts w:cstheme="minorHAnsi"/>
-          <w:szCs w:val="28"/>
-          <w:lang w:val="es-ES"/>
-        </w:rPr>
-      </w:pPr>
-      <w:r>
-        <w:rPr>
-          <w:rFonts w:cstheme="minorHAnsi"/>
-          <w:szCs w:val="28"/>
-          <w:lang w:val="es-ES"/>
-        </w:rPr>
-        <w:t>Montar y configurar un servidor FTP fue mucho más que seguir un manual; se sintió casi como una aventura práctica. Trabajamos con Windows usando FileZilla Server, y la verdad es que, al principio, todo parecía un embrollo técnico. Pero con algo de paciencia y entendiendo lo básico de redes, permisos y seguridad, el proceso se volvió bastante manejable.</w:t>
-      </w:r>
-    </w:p>
-    <w:p>
-      <w:pPr>
-        <w:rPr>
-          <w:rFonts w:cstheme="minorHAnsi"/>
-          <w:szCs w:val="28"/>
-          <w:lang w:val="es-ES"/>
-        </w:rPr>
-      </w:pPr>
-    </w:p>
-    <w:p>
-      <w:pPr>
-        <w:rPr>
-          <w:rFonts w:cstheme="minorHAnsi"/>
-          <w:szCs w:val="28"/>
-          <w:lang w:val="es-ES"/>
-        </w:rPr>
-      </w:pPr>
-      <w:r>
-        <w:rPr>
-          <w:rFonts w:cstheme="minorHAnsi"/>
-          <w:szCs w:val="28"/>
-          <w:lang w:val="es-ES"/>
-        </w:rPr>
-        <w:t xml:space="preserve">También hicimos varias pruebas con clientes FTP, tanto locales como remotos; subíamos y bajábamos archivos, abríamos puertos en el </w:t>
-      </w:r>
-      <w:proofErr w:type="spellStart"/>
-      <w:r>
-        <w:rPr>
-          <w:rFonts w:cstheme="minorHAnsi"/>
-          <w:szCs w:val="28"/>
-          <w:lang w:val="es-ES"/>
-        </w:rPr>
-        <w:t>router</w:t>
-      </w:r>
-      <w:proofErr w:type="spellEnd"/>
-      <w:r>
-        <w:rPr>
-          <w:rFonts w:cstheme="minorHAnsi"/>
-          <w:szCs w:val="28"/>
-          <w:lang w:val="es-ES"/>
-        </w:rPr>
-        <w:t xml:space="preserve"> y verificábamos cómo respondía el servidor en modo pasivo, además de comprobar el cifrado </w:t>
-      </w:r>
-      <w:r>
-        <w:rPr>
-          <w:rFonts w:cstheme="minorHAnsi"/>
-          <w:szCs w:val="28"/>
-          <w:lang w:val="es-ES"/>
-        </w:rPr>
-        <w:lastRenderedPageBreak/>
-        <w:t>(FTPS). Fue interesante notar, insisto, lo importante que resulta configurar bien los permisos en las carpetas compartidas y usar cuentas de usuario específicas para el acceso vía FTP, lo que incrementa de manera significativa la seguridad y el control sobre los archivos.</w:t>
-      </w:r>
-    </w:p>
-    <w:p>
-      <w:pPr>
-        <w:rPr>
-          <w:rFonts w:cstheme="minorHAnsi"/>
-          <w:szCs w:val="28"/>
-          <w:lang w:val="es-ES"/>
-        </w:rPr>
-      </w:pPr>
-    </w:p>
-    <w:p>
-      <w:pPr>
-        <w:rPr>
-          <w:rFonts w:cstheme="minorHAnsi"/>
-          <w:szCs w:val="28"/>
-          <w:lang w:val="es-ES"/>
-        </w:rPr>
-      </w:pPr>
-      <w:r>
-        <w:rPr>
-          <w:rFonts w:cstheme="minorHAnsi"/>
-          <w:szCs w:val="28"/>
-          <w:lang w:val="es-ES"/>
-        </w:rPr>
-        <w:t>En fin, la práctica no se limitó a ganar habilidad técnica; en realidad, nos ayudó a entender mejor la administración de servicios de red. Experimentar tanto en Windows mostró distintos caminos para lograr lo mismo y nos permitió decidir, en cada situación, qué método se adapta mejor. Sin duda, ha sido una experiencia formativa que se acerca bastante a lo que se vive en el día a día de un administrador de sistemas.</w:t>
-      </w:r>
-    </w:p>
-    <w:p>
-      <w:pPr>
-        <w:rPr>
-          <w:rFonts w:cstheme="minorHAnsi"/>
-          <w:szCs w:val="28"/>
-          <w:lang w:val="es-ES"/>
-        </w:rPr>
-      </w:pPr>
-    </w:p>
-    <w:p>
-      <w:pPr>
-        <w:rPr>
-          <w:rFonts w:cstheme="minorHAnsi"/>
-          <w:szCs w:val="28"/>
-          <w:lang w:val="es-ES"/>
-        </w:rPr>
-      </w:pPr>
-    </w:p>
-    <w:p>
-      <w:pPr>
-        <w:rPr>
-          <w:rFonts w:cstheme="minorHAnsi"/>
-          <w:szCs w:val="28"/>
-          <w:lang w:val="es-ES"/>
-        </w:rPr>
-      </w:pPr>
-    </w:p>
-    <w:p>
-      <w:pPr>
-        <w:rPr>
-          <w:rFonts w:cstheme="minorHAnsi"/>
-          <w:szCs w:val="28"/>
-          <w:lang w:val="es-ES"/>
-        </w:rPr>
-      </w:pPr>
-    </w:p>
-    <w:p>
-      <w:pPr>
-        <w:rPr>
-          <w:rFonts w:cstheme="minorHAnsi"/>
-          <w:szCs w:val="28"/>
-          <w:lang w:val="es-ES"/>
-        </w:rPr>
-      </w:pPr>
-    </w:p>
-    <w:p>
-      <w:pPr>
-        <w:rPr>
-          <w:rFonts w:cstheme="minorHAnsi"/>
-          <w:szCs w:val="28"/>
-          <w:lang w:val="es-ES"/>
-        </w:rPr>
-      </w:pPr>
-    </w:p>
-    <w:p>
-      <w:pPr>
-        <w:rPr>
-          <w:rFonts w:cstheme="minorHAnsi"/>
-          <w:szCs w:val="28"/>
-          <w:lang w:val="es-ES"/>
-        </w:rPr>
-      </w:pPr>
-    </w:p>
-    <w:p>
-      <w:pPr>
-        <w:rPr>
-          <w:rFonts w:cstheme="minorHAnsi"/>
-          <w:szCs w:val="28"/>
-          <w:lang w:val="es-ES"/>
-        </w:rPr>
-      </w:pPr>
-    </w:p>
-    <w:p>
-      <w:pPr>
-        <w:rPr>
-          <w:rFonts w:cstheme="minorHAnsi"/>
-          <w:szCs w:val="28"/>
-          <w:lang w:val="es-ES"/>
-        </w:rPr>
-      </w:pPr>
-    </w:p>
-    <w:p>
-      <w:pPr>
-        <w:pStyle w:val="Ttulo1"/>
-        <w:rPr>
-          <w:lang w:val="es-ES"/>
-        </w:rPr>
-      </w:pPr>
-      <w:r>
-        <w:rPr>
-          <w:lang w:val="es-ES"/>
-        </w:rPr>
-        <w:t>06</w:t>
-      </w:r>
-    </w:p>
-    <w:p>
-      <w:pPr>
-        <w:rPr>
-          <w:rFonts w:cstheme="minorHAnsi"/>
-          <w:noProof/>
-          <w:szCs w:val="28"/>
-          <w:lang w:val="es-ES"/>
-        </w:rPr>
-      </w:pPr>
-      <w:r>
-        <w:rPr>
-          <w:rFonts w:asciiTheme="majorHAnsi" w:eastAsiaTheme="majorEastAsia" w:hAnsiTheme="majorHAnsi" w:cstheme="majorBidi"/>
-          <w:caps/>
-          <w:color w:val="000000" w:themeColor="text1"/>
-          <w:spacing w:val="160"/>
-          <w:sz w:val="44"/>
-          <w:szCs w:val="40"/>
-          <w:lang w:val="es-ES"/>
-        </w:rPr>
         <w:t>referencias</w:t>
       </w:r>
     </w:p>
@@ -1605,7 +2306,7 @@
           <w:lang w:val="es-ES"/>
         </w:rPr>
       </w:pPr>
-      <w:hyperlink r:id="rId14" w:history="1">
+      <w:hyperlink r:id="rId21" w:history="1">
         <w:r>
           <w:rPr>
             <w:rStyle w:val="Hipervnculo"/>
@@ -1613,7 +2314,239 @@
             <w:szCs w:val="28"/>
             <w:lang w:val="es-ES"/>
           </w:rPr>
-          <w:t>https://kinsta.com/es/blog/mejores-clientes-ftp/</w:t>
+          <w:t>https://developer.android.com/guide/components/activities/activity-lifecycle?hl=es-419</w:t>
+        </w:r>
+      </w:hyperlink>
+    </w:p>
+    <w:p>
+      <w:pPr>
+        <w:rPr>
+          <w:rFonts w:cstheme="minorHAnsi"/>
+          <w:szCs w:val="28"/>
+          <w:lang w:val="es-ES"/>
+        </w:rPr>
+      </w:pPr>
+    </w:p>
+    <w:p>
+      <w:pPr>
+        <w:rPr>
+          <w:rFonts w:cstheme="minorHAnsi"/>
+          <w:szCs w:val="28"/>
+          <w:lang w:val="es-ES"/>
+        </w:rPr>
+      </w:pPr>
+      <w:hyperlink r:id="rId22" w:history="1">
+        <w:r>
+          <w:rPr>
+            <w:rStyle w:val="Hipervnculo"/>
+            <w:rFonts w:cstheme="minorHAnsi"/>
+            <w:szCs w:val="28"/>
+            <w:lang w:val="es-ES"/>
+          </w:rPr>
+          <w:t>https://developer.android.com/guide/components/activities/process-lifecycle?hl=es-419</w:t>
+        </w:r>
+      </w:hyperlink>
+    </w:p>
+    <w:p>
+      <w:pPr>
+        <w:rPr>
+          <w:rFonts w:cstheme="minorHAnsi"/>
+          <w:szCs w:val="28"/>
+          <w:lang w:val="es-ES"/>
+        </w:rPr>
+      </w:pPr>
+    </w:p>
+    <w:p>
+      <w:pPr>
+        <w:rPr>
+          <w:rFonts w:cstheme="minorHAnsi"/>
+          <w:szCs w:val="28"/>
+          <w:lang w:val="es-ES"/>
+        </w:rPr>
+      </w:pPr>
+      <w:hyperlink r:id="rId23" w:history="1">
+        <w:r>
+          <w:rPr>
+            <w:rStyle w:val="Hipervnculo"/>
+            <w:rFonts w:cstheme="minorHAnsi"/>
+            <w:szCs w:val="28"/>
+            <w:lang w:val="es-ES"/>
+          </w:rPr>
+          <w:t>https://www.imk.es/blog/ciclo-de-vida-de-una-app/</w:t>
+        </w:r>
+      </w:hyperlink>
+    </w:p>
+    <w:p>
+      <w:pPr>
+        <w:rPr>
+          <w:rFonts w:cstheme="minorHAnsi"/>
+          <w:szCs w:val="28"/>
+          <w:lang w:val="es-ES"/>
+        </w:rPr>
+      </w:pPr>
+    </w:p>
+    <w:p>
+      <w:pPr>
+        <w:rPr>
+          <w:rFonts w:cstheme="minorHAnsi"/>
+          <w:szCs w:val="28"/>
+          <w:lang w:val="es-ES"/>
+        </w:rPr>
+      </w:pPr>
+      <w:hyperlink r:id="rId24" w:history="1">
+        <w:r>
+          <w:rPr>
+            <w:rStyle w:val="Hipervnculo"/>
+            <w:rFonts w:cstheme="minorHAnsi"/>
+            <w:szCs w:val="28"/>
+            <w:lang w:val="es-ES"/>
+          </w:rPr>
+          <w:t>https://www.weblineindia.com/es/blog/android-app-development-lifecycle/</w:t>
+        </w:r>
+      </w:hyperlink>
+    </w:p>
+    <w:p>
+      <w:pPr>
+        <w:rPr>
+          <w:rFonts w:cstheme="minorHAnsi"/>
+          <w:szCs w:val="28"/>
+          <w:lang w:val="es-ES"/>
+        </w:rPr>
+      </w:pPr>
+    </w:p>
+    <w:p>
+      <w:pPr>
+        <w:rPr>
+          <w:rFonts w:cstheme="minorHAnsi"/>
+          <w:szCs w:val="28"/>
+          <w:lang w:val="es-ES"/>
+        </w:rPr>
+      </w:pPr>
+      <w:hyperlink r:id="rId25" w:history="1">
+        <w:r>
+          <w:rPr>
+            <w:rStyle w:val="Hipervnculo"/>
+            <w:rFonts w:cstheme="minorHAnsi"/>
+            <w:szCs w:val="28"/>
+            <w:lang w:val="es-ES"/>
+          </w:rPr>
+          <w:t>https://www.android-ide.com/</w:t>
+        </w:r>
+      </w:hyperlink>
+    </w:p>
+    <w:p>
+      <w:pPr>
+        <w:rPr>
+          <w:rFonts w:cstheme="minorHAnsi"/>
+          <w:szCs w:val="28"/>
+          <w:lang w:val="es-ES"/>
+        </w:rPr>
+      </w:pPr>
+    </w:p>
+    <w:p>
+      <w:pPr>
+        <w:rPr>
+          <w:rFonts w:cstheme="minorHAnsi"/>
+          <w:szCs w:val="28"/>
+          <w:lang w:val="es-ES"/>
+        </w:rPr>
+      </w:pPr>
+      <w:hyperlink r:id="rId26" w:history="1">
+        <w:r>
+          <w:rPr>
+            <w:rStyle w:val="Hipervnculo"/>
+            <w:rFonts w:cstheme="minorHAnsi"/>
+            <w:szCs w:val="28"/>
+            <w:lang w:val="es-ES"/>
+          </w:rPr>
+          <w:t>https://www.android-ide.com/tutorial_androidapp.html</w:t>
+        </w:r>
+      </w:hyperlink>
+    </w:p>
+    <w:p>
+      <w:pPr>
+        <w:rPr>
+          <w:rFonts w:cstheme="minorHAnsi"/>
+          <w:szCs w:val="28"/>
+          <w:lang w:val="es-ES"/>
+        </w:rPr>
+      </w:pPr>
+    </w:p>
+    <w:p>
+      <w:pPr>
+        <w:rPr>
+          <w:rFonts w:cstheme="minorHAnsi"/>
+          <w:szCs w:val="28"/>
+          <w:lang w:val="es-ES"/>
+        </w:rPr>
+      </w:pPr>
+      <w:hyperlink r:id="rId27" w:anchor="google_vignette" w:history="1">
+        <w:r>
+          <w:rPr>
+            <w:rStyle w:val="Hipervnculo"/>
+            <w:rFonts w:cstheme="minorHAnsi"/>
+            <w:szCs w:val="28"/>
+            <w:lang w:val="es-ES"/>
+          </w:rPr>
+          <w:t>https://aide-ide-for-android-java-c.softonic.com/android#google_vignette</w:t>
+        </w:r>
+      </w:hyperlink>
+    </w:p>
+    <w:p>
+      <w:pPr>
+        <w:rPr>
+          <w:rFonts w:cstheme="minorHAnsi"/>
+          <w:szCs w:val="28"/>
+          <w:lang w:val="es-ES"/>
+        </w:rPr>
+      </w:pPr>
+    </w:p>
+    <w:p>
+      <w:pPr>
+        <w:rPr>
+          <w:rFonts w:cstheme="minorHAnsi"/>
+          <w:szCs w:val="28"/>
+          <w:lang w:val="es-ES"/>
+        </w:rPr>
+      </w:pPr>
+      <w:hyperlink r:id="rId28" w:history="1">
+        <w:r>
+          <w:rPr>
+            <w:rStyle w:val="Hipervnculo"/>
+            <w:rFonts w:cstheme="minorHAnsi"/>
+            <w:szCs w:val="28"/>
+            <w:lang w:val="es-ES"/>
+          </w:rPr>
+          <w:t>https://www.elespanol.com/elandroidelibre/aplicaciones/20120307/aide-ide-programar-aplicaciones-android-directamente-dispositivo/21498070_0.html</w:t>
+        </w:r>
+      </w:hyperlink>
+    </w:p>
+    <w:p>
+      <w:pPr>
+        <w:rPr>
+          <w:rFonts w:cstheme="minorHAnsi"/>
+          <w:szCs w:val="28"/>
+          <w:lang w:val="es-ES"/>
+        </w:rPr>
+      </w:pPr>
+    </w:p>
+    <w:p>
+      <w:pPr>
+        <w:rPr>
+          <w:rFonts w:cstheme="minorHAnsi"/>
+          <w:szCs w:val="28"/>
+          <w:lang w:val="es-ES"/>
+        </w:rPr>
+      </w:pPr>
+      <w:hyperlink r:id="rId29" w:history="1">
+        <w:r>
+          <w:rPr>
+            <w:rStyle w:val="Hipervnculo"/>
+            <w:rFonts w:cstheme="minorHAnsi"/>
+            <w:szCs w:val="28"/>
+            <w:lang w:val="es-ES"/>
+          </w:rPr>
+          <w:t>https://learn.microsoft.com/es-es/previous-versions/xamarin/cross-platform/get-started/introduction-to-mobile-sdlc</w:t>
         </w:r>
       </w:hyperlink>
     </w:p>
@@ -5170,6 +6103,7 @@
     <w:rsid w:val="00403F71"/>
     <w:rsid w:val="00411FF3"/>
     <w:rsid w:val="00434B2D"/>
+    <w:rsid w:val="0044435B"/>
     <w:rsid w:val="00444C15"/>
     <w:rsid w:val="00444E2C"/>
     <w:rsid w:val="00454BCD"/>
@@ -5195,6 +6129,7 @@
     <w:rsid w:val="008701D8"/>
     <w:rsid w:val="008709CF"/>
     <w:rsid w:val="0087106D"/>
+    <w:rsid w:val="008B5853"/>
     <w:rsid w:val="008B62E8"/>
     <w:rsid w:val="008E1EA5"/>
     <w:rsid w:val="008E2CBB"/>
@@ -5963,39 +6898,6 @@
 </file>
 
 <file path=customXml/item1.xml><?xml version="1.0" encoding="utf-8"?>
-<b:Sources xmlns:b="http://schemas.openxmlformats.org/officeDocument/2006/bibliography" xmlns="http://schemas.openxmlformats.org/officeDocument/2006/bibliography" SelectedStyle="\APASixthEditionOfficeOnline.xsl" StyleName="APA" Version="6"/>
-</file>
-
-<file path=customXml/item2.xml><?xml version="1.0" encoding="utf-8"?>
-<p:properties xmlns:p="http://schemas.microsoft.com/office/2006/metadata/properties" xmlns:xsi="http://www.w3.org/2001/XMLSchema-instance" xmlns:pc="http://schemas.microsoft.com/office/infopath/2007/PartnerControls">
-  <documentManagement>
-    <_ip_UnifiedCompliancePolicyUIAction xmlns="http://schemas.microsoft.com/sharepoint/v3" xsi:nil="true"/>
-    <Image xmlns="71af3243-3dd4-4a8d-8c0d-dd76da1f02a5">
-      <Url xsi:nil="true"/>
-      <Description xsi:nil="true"/>
-    </Image>
-    <Status xmlns="71af3243-3dd4-4a8d-8c0d-dd76da1f02a5">Not started</Status>
-    <Background xmlns="71af3243-3dd4-4a8d-8c0d-dd76da1f02a5">false</Background>
-    <_ip_UnifiedCompliancePolicyProperties xmlns="http://schemas.microsoft.com/sharepoint/v3" xsi:nil="true"/>
-    <ImageTagsTaxHTField xmlns="71af3243-3dd4-4a8d-8c0d-dd76da1f02a5">
-      <Terms xmlns="http://schemas.microsoft.com/office/infopath/2007/PartnerControls"/>
-    </ImageTagsTaxHTField>
-    <TaxCatchAll xmlns="230e9df3-be65-4c73-a93b-d1236ebd677e" xsi:nil="true"/>
-    <MediaServiceKeyPoints xmlns="71af3243-3dd4-4a8d-8c0d-dd76da1f02a5" xsi:nil="true"/>
-  </documentManagement>
-</p:properties>
-</file>
-
-<file path=customXml/item3.xml><?xml version="1.0" encoding="utf-8"?>
-<?mso-contentType ?>
-<FormTemplates xmlns="http://schemas.microsoft.com/sharepoint/v3/contenttype/forms">
-  <Display>DocumentLibraryForm</Display>
-  <Edit>DocumentLibraryForm</Edit>
-  <New>DocumentLibraryForm</New>
-</FormTemplates>
-</file>
-
-<file path=customXml/item4.xml><?xml version="1.0" encoding="utf-8"?>
 <ct:contentTypeSchema xmlns:ct="http://schemas.microsoft.com/office/2006/metadata/contentType" xmlns:ma="http://schemas.microsoft.com/office/2006/metadata/properties/metaAttributes" ct:_="" ma:_="" ma:contentTypeName="Document" ma:contentTypeID="0x01010079F111ED35F8CC479449609E8A0923A6" ma:contentTypeVersion="28" ma:contentTypeDescription="Create a new document." ma:contentTypeScope="" ma:versionID="60f5a4f2d2b0abadcf532d48ebf9cb71">
   <xsd:schema xmlns:xsd="http://www.w3.org/2001/XMLSchema" xmlns:xs="http://www.w3.org/2001/XMLSchema" xmlns:p="http://schemas.microsoft.com/office/2006/metadata/properties" xmlns:ns1="http://schemas.microsoft.com/sharepoint/v3" xmlns:ns2="71af3243-3dd4-4a8d-8c0d-dd76da1f02a5" xmlns:ns3="16c05727-aa75-4e4a-9b5f-8a80a1165891" xmlns:ns4="230e9df3-be65-4c73-a93b-d1236ebd677e" targetNamespace="http://schemas.microsoft.com/office/2006/metadata/properties" ma:root="true" ma:fieldsID="7dd78129e6a1811f84807ad11c651531" ns1:_="" ns2:_="" ns3:_="" ns4:_="">
     <xsd:import namespace="http://schemas.microsoft.com/sharepoint/v3"/>
@@ -6307,35 +7209,40 @@
 </ct:contentTypeSchema>
 </file>
 
-<file path=customXml/itemProps1.xml><?xml version="1.0" encoding="utf-8"?>
-<ds:datastoreItem xmlns:ds="http://schemas.openxmlformats.org/officeDocument/2006/customXml" ds:itemID="{E4E10AD3-AD8B-4B56-B640-42AEB6EC784A}">
-  <ds:schemaRefs>
-    <ds:schemaRef ds:uri="http://schemas.openxmlformats.org/officeDocument/2006/bibliography"/>
-  </ds:schemaRefs>
-</ds:datastoreItem>
+<file path=customXml/item2.xml><?xml version="1.0" encoding="utf-8"?>
+<?mso-contentType ?>
+<FormTemplates xmlns="http://schemas.microsoft.com/sharepoint/v3/contenttype/forms">
+  <Display>DocumentLibraryForm</Display>
+  <Edit>DocumentLibraryForm</Edit>
+  <New>DocumentLibraryForm</New>
+</FormTemplates>
 </file>
 
-<file path=customXml/itemProps2.xml><?xml version="1.0" encoding="utf-8"?>
-<ds:datastoreItem xmlns:ds="http://schemas.openxmlformats.org/officeDocument/2006/customXml" ds:itemID="{8DE4806E-889F-44E5-89CE-8DBA0CB694CA}">
-  <ds:schemaRefs>
-    <ds:schemaRef ds:uri="http://schemas.microsoft.com/office/2006/metadata/properties"/>
-    <ds:schemaRef ds:uri="http://schemas.microsoft.com/office/infopath/2007/PartnerControls"/>
-    <ds:schemaRef ds:uri="http://schemas.microsoft.com/sharepoint/v3"/>
-    <ds:schemaRef ds:uri="71af3243-3dd4-4a8d-8c0d-dd76da1f02a5"/>
-    <ds:schemaRef ds:uri="230e9df3-be65-4c73-a93b-d1236ebd677e"/>
-  </ds:schemaRefs>
-</ds:datastoreItem>
+<file path=customXml/item3.xml><?xml version="1.0" encoding="utf-8"?>
+<p:properties xmlns:p="http://schemas.microsoft.com/office/2006/metadata/properties" xmlns:xsi="http://www.w3.org/2001/XMLSchema-instance" xmlns:pc="http://schemas.microsoft.com/office/infopath/2007/PartnerControls">
+  <documentManagement>
+    <_ip_UnifiedCompliancePolicyUIAction xmlns="http://schemas.microsoft.com/sharepoint/v3" xsi:nil="true"/>
+    <Image xmlns="71af3243-3dd4-4a8d-8c0d-dd76da1f02a5">
+      <Url xsi:nil="true"/>
+      <Description xsi:nil="true"/>
+    </Image>
+    <Status xmlns="71af3243-3dd4-4a8d-8c0d-dd76da1f02a5">Not started</Status>
+    <Background xmlns="71af3243-3dd4-4a8d-8c0d-dd76da1f02a5">false</Background>
+    <_ip_UnifiedCompliancePolicyProperties xmlns="http://schemas.microsoft.com/sharepoint/v3" xsi:nil="true"/>
+    <ImageTagsTaxHTField xmlns="71af3243-3dd4-4a8d-8c0d-dd76da1f02a5">
+      <Terms xmlns="http://schemas.microsoft.com/office/infopath/2007/PartnerControls"/>
+    </ImageTagsTaxHTField>
+    <TaxCatchAll xmlns="230e9df3-be65-4c73-a93b-d1236ebd677e" xsi:nil="true"/>
+    <MediaServiceKeyPoints xmlns="71af3243-3dd4-4a8d-8c0d-dd76da1f02a5" xsi:nil="true"/>
+  </documentManagement>
+</p:properties>
 </file>
 
-<file path=customXml/itemProps3.xml><?xml version="1.0" encoding="utf-8"?>
-<ds:datastoreItem xmlns:ds="http://schemas.openxmlformats.org/officeDocument/2006/customXml" ds:itemID="{57C77F9C-8BCF-4692-B2E4-26011E2A55B4}">
-  <ds:schemaRefs>
-    <ds:schemaRef ds:uri="http://schemas.microsoft.com/sharepoint/v3/contenttype/forms"/>
-  </ds:schemaRefs>
-</ds:datastoreItem>
+<file path=customXml/item4.xml><?xml version="1.0" encoding="utf-8"?>
+<b:Sources xmlns:b="http://schemas.openxmlformats.org/officeDocument/2006/bibliography" xmlns="http://schemas.openxmlformats.org/officeDocument/2006/bibliography" SelectedStyle="\APASixthEditionOfficeOnline.xsl" StyleName="APA" Version="6"/>
 </file>
 
-<file path=customXml/itemProps4.xml><?xml version="1.0" encoding="utf-8"?>
+<file path=customXml/itemProps1.xml><?xml version="1.0" encoding="utf-8"?>
 <ds:datastoreItem xmlns:ds="http://schemas.openxmlformats.org/officeDocument/2006/customXml" ds:itemID="{1778EFC0-41F2-404D-8178-1A299F9AE7A8}">
   <ds:schemaRefs>
     <ds:schemaRef ds:uri="http://schemas.microsoft.com/office/2006/metadata/contentType"/>
@@ -6356,6 +7263,34 @@
 </ds:datastoreItem>
 </file>
 
+<file path=customXml/itemProps2.xml><?xml version="1.0" encoding="utf-8"?>
+<ds:datastoreItem xmlns:ds="http://schemas.openxmlformats.org/officeDocument/2006/customXml" ds:itemID="{57C77F9C-8BCF-4692-B2E4-26011E2A55B4}">
+  <ds:schemaRefs>
+    <ds:schemaRef ds:uri="http://schemas.microsoft.com/sharepoint/v3/contenttype/forms"/>
+  </ds:schemaRefs>
+</ds:datastoreItem>
+</file>
+
+<file path=customXml/itemProps3.xml><?xml version="1.0" encoding="utf-8"?>
+<ds:datastoreItem xmlns:ds="http://schemas.openxmlformats.org/officeDocument/2006/customXml" ds:itemID="{8DE4806E-889F-44E5-89CE-8DBA0CB694CA}">
+  <ds:schemaRefs>
+    <ds:schemaRef ds:uri="http://schemas.microsoft.com/office/2006/metadata/properties"/>
+    <ds:schemaRef ds:uri="http://schemas.microsoft.com/office/infopath/2007/PartnerControls"/>
+    <ds:schemaRef ds:uri="http://schemas.microsoft.com/sharepoint/v3"/>
+    <ds:schemaRef ds:uri="71af3243-3dd4-4a8d-8c0d-dd76da1f02a5"/>
+    <ds:schemaRef ds:uri="230e9df3-be65-4c73-a93b-d1236ebd677e"/>
+  </ds:schemaRefs>
+</ds:datastoreItem>
+</file>
+
+<file path=customXml/itemProps4.xml><?xml version="1.0" encoding="utf-8"?>
+<ds:datastoreItem xmlns:ds="http://schemas.openxmlformats.org/officeDocument/2006/customXml" ds:itemID="{E4E10AD3-AD8B-4B56-B640-42AEB6EC784A}">
+  <ds:schemaRefs>
+    <ds:schemaRef ds:uri="http://schemas.openxmlformats.org/officeDocument/2006/bibliography"/>
+  </ds:schemaRefs>
+</ds:datastoreItem>
+</file>
+
 <file path=docMetadata/LabelInfo.xml><?xml version="1.0" encoding="utf-8"?>
 <clbl:labelList xmlns:clbl="http://schemas.microsoft.com/office/2020/mipLabelMetadata"/>
 </file>
</xml_diff>